<commit_message>
Agregada sección de mapping y state machines al TDP
</commit_message>
<xml_diff>
--- a/Competencias/Robocup_2021/Equipo/TDP/tdp.docx
+++ b/Competencias/Robocup_2021/Equipo/TDP/tdp.docx
@@ -283,127 +283,7 @@
         <w:rPr>
           <w:lang w:val="es-AR"/>
         </w:rPr>
-        <w:t xml:space="preserve">, </w:t>
-      </w:r>
-      <w:r>
-        <w:rPr>
-          <w:lang w:val="es-AR"/>
-        </w:rPr>
-        <w:t>analizar</w:t>
-      </w:r>
-      <w:r>
-        <w:rPr>
-          <w:lang w:val="es-AR"/>
-        </w:rPr>
-        <w:t xml:space="preserve"> y </w:t>
-      </w:r>
-      <w:r>
-        <w:rPr>
-          <w:lang w:val="es-AR"/>
-        </w:rPr>
-        <w:t>mapear cualquier tipo de entorno</w:t>
-      </w:r>
-      <w:r>
-        <w:rPr>
-          <w:lang w:val="es-AR"/>
-        </w:rPr>
-        <w:t>.</w:t>
-      </w:r>
-      <w:r>
-        <w:rPr>
-          <w:lang w:val="es-AR"/>
-        </w:rPr>
-        <w:t xml:space="preserve"> </w:t>
-      </w:r>
-      <w:r>
-        <w:rPr>
-          <w:lang w:val="es-AR"/>
-        </w:rPr>
-        <w:t>C</w:t>
-      </w:r>
-      <w:r>
-        <w:rPr>
-          <w:lang w:val="es-AR"/>
-        </w:rPr>
-        <w:t>alcula</w:t>
-      </w:r>
-      <w:r>
-        <w:rPr>
-          <w:lang w:val="es-AR"/>
-        </w:rPr>
-        <w:t>r</w:t>
-      </w:r>
-      <w:r>
-        <w:rPr>
-          <w:lang w:val="es-AR"/>
-        </w:rPr>
-        <w:t xml:space="preserve"> trayectorias optimas empleando</w:t>
-      </w:r>
-      <w:r>
-        <w:rPr>
-          <w:lang w:val="es-AR"/>
-        </w:rPr>
-        <w:t xml:space="preserve"> </w:t>
-      </w:r>
-      <w:r>
-        <w:rPr>
-          <w:lang w:val="es-AR"/>
-        </w:rPr>
-        <w:t xml:space="preserve">complejos algoritmos para una </w:t>
-      </w:r>
-      <w:r>
-        <w:rPr>
-          <w:lang w:val="es-AR"/>
-        </w:rPr>
-        <w:t>navegación eficiente. Detectar</w:t>
-      </w:r>
-      <w:r>
-        <w:rPr>
-          <w:lang w:val="es-AR"/>
-        </w:rPr>
-        <w:t xml:space="preserve"> </w:t>
-      </w:r>
-      <w:r>
-        <w:rPr>
-          <w:lang w:val="es-AR"/>
-        </w:rPr>
-        <w:t>víctimas</w:t>
-      </w:r>
-      <w:r>
-        <w:rPr>
-          <w:lang w:val="es-AR"/>
-        </w:rPr>
-        <w:t xml:space="preserve"> y carteles empleando</w:t>
-      </w:r>
-      <w:r>
-        <w:rPr>
-          <w:lang w:val="es-AR"/>
-        </w:rPr>
-        <w:t xml:space="preserve"> </w:t>
-      </w:r>
-      <w:r>
-        <w:rPr>
-          <w:lang w:val="es-AR"/>
-        </w:rPr>
-        <w:t xml:space="preserve">estrategias </w:t>
-      </w:r>
-      <w:r>
-        <w:rPr>
-          <w:lang w:val="es-AR"/>
-        </w:rPr>
-        <w:t xml:space="preserve">simples </w:t>
-      </w:r>
-      <w:r>
-        <w:rPr>
-          <w:lang w:val="es-AR"/>
-        </w:rPr>
-        <w:t xml:space="preserve">procesamiento de </w:t>
-      </w:r>
-      <w:r>
-        <w:rPr>
-          <w:lang w:val="es-AR"/>
-        </w:rPr>
-        <w:t>imágenes. H</w:t>
+        <w:t>, analizar y mapear cualquier tipo de entorno. Calcular trayectorias optimas empleando complejos algoritmos para una navegación eficiente. Detectar víctimas y carteles empleando estrategias simples procesamiento de imágenes. H</w:t>
       </w:r>
       <w:r>
         <w:rPr>
@@ -643,6 +523,36 @@
         <w:rPr>
           <w:lang w:val="es-AR"/>
         </w:rPr>
+        <w:t xml:space="preserve">Nuestro Robot navega moviéndose en líneas rectas de vértice en vértice, un vértice siendo considerado a la escala de medias baldosas. Es capás de realizar secuencias de movimientos </w:t>
+      </w:r>
+      <w:proofErr w:type="spellStart"/>
+      <w:proofErr w:type="gramStart"/>
+      <w:r>
+        <w:rPr>
+          <w:lang w:val="es-AR"/>
+        </w:rPr>
+        <w:t>pre-programadas</w:t>
+      </w:r>
+      <w:proofErr w:type="spellEnd"/>
+      <w:proofErr w:type="gramEnd"/>
+      <w:r>
+        <w:rPr>
+          <w:lang w:val="es-AR"/>
+        </w:rPr>
+        <w:t xml:space="preserve"> en situaciones clave, y estas son muy fáciles de programar (Referirse a la sección de máquinas de estado).</w:t>
+      </w:r>
+    </w:p>
+    <w:p>
+      <w:pPr>
+        <w:ind w:left="1260"/>
+        <w:rPr>
+          <w:lang w:val="es-AR"/>
+        </w:rPr>
+      </w:pPr>
+      <w:r>
+        <w:rPr>
+          <w:lang w:val="es-AR"/>
+        </w:rPr>
         <w:t>Nuestro sistema de navegación e</w:t>
       </w:r>
       <w:r>
@@ -703,7 +613,14 @@
         <w:rPr>
           <w:lang w:val="es-AR"/>
         </w:rPr>
-        <w:t xml:space="preserve">para encontrar la mejor casilla posible para moverse en la representación virtual del mapa. Una vez </w:t>
+        <w:t xml:space="preserve">para encontrar la mejor casilla posible para moverse en la representación </w:t>
+      </w:r>
+      <w:r>
+        <w:rPr>
+          <w:lang w:val="es-AR"/>
+        </w:rPr>
+        <w:lastRenderedPageBreak/>
+        <w:t xml:space="preserve">virtual del mapa. Una vez </w:t>
       </w:r>
       <w:r>
         <w:rPr>
@@ -741,14 +658,7 @@
         <w:rPr>
           <w:lang w:val="es-AR"/>
         </w:rPr>
-        <w:t xml:space="preserve">La parte encargada de movimientos de bajo nivel tiene como función controlar los actuadores directamente para seguir el camino proveniente de Análisis o para sacar al robot de una </w:t>
-      </w:r>
-      <w:r>
-        <w:rPr>
-          <w:lang w:val="es-AR"/>
-        </w:rPr>
-        <w:lastRenderedPageBreak/>
-        <w:t xml:space="preserve">emergencia que requiera control inmediato y directo. Esta distribuido entre la clase de </w:t>
+        <w:t xml:space="preserve">La parte encargada de movimientos de bajo nivel tiene como función controlar los actuadores directamente para seguir el camino proveniente de Análisis o para sacar al robot de una emergencia que requiera control inmediato y directo. Esta distribuido entre la clase de </w:t>
       </w:r>
       <w:proofErr w:type="spellStart"/>
       <w:r>
@@ -808,7 +718,35 @@
         <w:rPr>
           <w:lang w:val="es-AR"/>
         </w:rPr>
-        <w:t>Vamos a implementar mapa chico y mapa grande, usar posición para calibrar rotación, división en largo y corto plazo</w:t>
+        <w:t xml:space="preserve">Dividimos la navegación en corto y largo plazo. Utilizamos la diferencia en posiciones del </w:t>
+      </w:r>
+      <w:proofErr w:type="spellStart"/>
+      <w:r>
+        <w:rPr>
+          <w:lang w:val="es-AR"/>
+        </w:rPr>
+        <w:t>gps</w:t>
+      </w:r>
+      <w:proofErr w:type="spellEnd"/>
+      <w:r>
+        <w:rPr>
+          <w:lang w:val="es-AR"/>
+        </w:rPr>
+        <w:t xml:space="preserve"> a través del tiempo para obtener una lectura confiable de la rotación global, esto nos permite recalibrarla en cualquier momento independientemente de la teletransportación o errores en las medidas del </w:t>
+      </w:r>
+      <w:proofErr w:type="spellStart"/>
+      <w:r>
+        <w:rPr>
+          <w:lang w:val="es-AR"/>
+        </w:rPr>
+        <w:t>gyro</w:t>
+      </w:r>
+      <w:proofErr w:type="spellEnd"/>
+      <w:r>
+        <w:rPr>
+          <w:lang w:val="es-AR"/>
+        </w:rPr>
+        <w:t>.</w:t>
       </w:r>
     </w:p>
     <w:p>
@@ -961,17 +899,57 @@
           <w:numId w:val="1"/>
         </w:numPr>
         <w:ind w:left="1260"/>
-      </w:pPr>
-      <w:r>
-        <w:t xml:space="preserve">Explanation of your mapping system. What it is, </w:t>
-      </w:r>
-      <w:proofErr w:type="gramStart"/>
-      <w:r>
-        <w:t>what(</w:t>
-      </w:r>
-      <w:proofErr w:type="gramEnd"/>
-      <w:r>
-        <w:t>and how it) works, what doesn’t work. Include any innovative features.</w:t>
+        <w:rPr>
+          <w:lang w:val="es-AR"/>
+        </w:rPr>
+      </w:pPr>
+      <w:r>
+        <w:rPr>
+          <w:lang w:val="es-AR"/>
+        </w:rPr>
+        <w:t xml:space="preserve">Para mapear utilizamos el sensor LIDAR y el sensor de color. Los datos de estos son procesados y mandados junto con la posición y rotación del robot. Luego las detecciones del LIDAR son comparados a distintas “plantillas” para determinar que representan y son representados en una grilla. Las plantillas nos dan control completo sobre </w:t>
+      </w:r>
+      <w:r>
+        <w:rPr>
+          <w:lang w:val="es-AR"/>
+        </w:rPr>
+        <w:t>el sistema de mapeo.</w:t>
+      </w:r>
+      <w:r>
+        <w:rPr>
+          <w:lang w:val="es-AR"/>
+        </w:rPr>
+        <w:t xml:space="preserve"> E</w:t>
+      </w:r>
+      <w:r>
+        <w:rPr>
+          <w:lang w:val="es-AR"/>
+        </w:rPr>
+        <w:t xml:space="preserve">n </w:t>
+      </w:r>
+      <w:r>
+        <w:rPr>
+          <w:lang w:val="es-AR"/>
+        </w:rPr>
+        <w:t>l</w:t>
+      </w:r>
+      <w:r>
+        <w:rPr>
+          <w:lang w:val="es-AR"/>
+        </w:rPr>
+        <w:t xml:space="preserve">a grilla </w:t>
+      </w:r>
+      <w:r>
+        <w:rPr>
+          <w:lang w:val="es-AR"/>
+        </w:rPr>
+        <w:t>están r</w:t>
+      </w:r>
+      <w:r>
+        <w:rPr>
+          <w:lang w:val="es-AR"/>
+        </w:rPr>
+        <w:t xml:space="preserve">epresentados cada baldosa (media baldosa, 0.06 x 0.06), vértice y pared como objetos con diferentes propiedades. La grilla tiene la capacidad de ampliarse dinámicamente a medida que crece el mapa. </w:t>
       </w:r>
     </w:p>
     <w:p>
@@ -997,8 +975,6 @@
       <w:r>
         <w:t>How you plan to solve the things that don’t work currently. What you want to implement in addition to the current system, etc.</w:t>
       </w:r>
-      <w:bookmarkStart w:id="10" w:name="_GoBack"/>
-      <w:bookmarkEnd w:id="10"/>
     </w:p>
     <w:p>
       <w:pPr>
@@ -1014,8 +990,8 @@
           <w:szCs w:val="26"/>
         </w:rPr>
       </w:pPr>
-      <w:bookmarkStart w:id="11" w:name="_6749wd2g7hxa" w:colFirst="0" w:colLast="0"/>
-      <w:bookmarkEnd w:id="11"/>
+      <w:bookmarkStart w:id="10" w:name="_6749wd2g7hxa" w:colFirst="0" w:colLast="0"/>
+      <w:bookmarkEnd w:id="10"/>
       <w:r>
         <w:rPr>
           <w:sz w:val="26"/>
@@ -1036,7 +1012,122 @@
         <w:t>Anything else which is relevant to your team but was not covered by the above sections.</w:t>
       </w:r>
     </w:p>
-    <w:p/>
+    <w:p>
+      <w:pPr>
+        <w:pStyle w:val="Heading2"/>
+        <w:numPr>
+          <w:ilvl w:val="1"/>
+          <w:numId w:val="1"/>
+        </w:numPr>
+        <w:spacing w:after="0"/>
+        <w:ind w:left="720"/>
+        <w:rPr>
+          <w:sz w:val="26"/>
+          <w:szCs w:val="26"/>
+        </w:rPr>
+      </w:pPr>
+      <w:r>
+        <w:rPr>
+          <w:sz w:val="26"/>
+          <w:szCs w:val="26"/>
+        </w:rPr>
+        <w:t>Program flow and sequential code execution:</w:t>
+      </w:r>
+    </w:p>
+    <w:p>
+      <w:pPr>
+        <w:numPr>
+          <w:ilvl w:val="2"/>
+          <w:numId w:val="1"/>
+        </w:numPr>
+        <w:ind w:left="1260"/>
+        <w:rPr>
+          <w:lang w:val="es-AR"/>
+        </w:rPr>
+      </w:pPr>
+      <w:r>
+        <w:rPr>
+          <w:lang w:val="es-AR"/>
+        </w:rPr>
+        <w:t>Desarrollamos un sistema para p</w:t>
+      </w:r>
+      <w:r>
+        <w:rPr>
+          <w:lang w:val="es-AR"/>
+        </w:rPr>
+        <w:t>oder controlar en Flow de nuestro programa en forma de una máquina de estados, además de una manera de insertar pedazos de código secuencial</w:t>
+      </w:r>
+      <w:r>
+        <w:rPr>
+          <w:lang w:val="es-AR"/>
+        </w:rPr>
+        <w:t xml:space="preserve"> al programa,</w:t>
+      </w:r>
+      <w:r>
+        <w:rPr>
+          <w:lang w:val="es-AR"/>
+        </w:rPr>
+        <w:t xml:space="preserve"> donde se pueden usar</w:t>
+      </w:r>
+      <w:r>
+        <w:rPr>
+          <w:lang w:val="es-AR"/>
+        </w:rPr>
+        <w:t>,</w:t>
+      </w:r>
+      <w:r>
+        <w:rPr>
+          <w:lang w:val="es-AR"/>
+        </w:rPr>
+        <w:t xml:space="preserve"> entre otras cosas</w:t>
+      </w:r>
+      <w:r>
+        <w:rPr>
+          <w:lang w:val="es-AR"/>
+        </w:rPr>
+        <w:t>,</w:t>
+      </w:r>
+      <w:r>
+        <w:rPr>
+          <w:lang w:val="es-AR"/>
+        </w:rPr>
+        <w:t xml:space="preserve"> </w:t>
+      </w:r>
+      <w:proofErr w:type="spellStart"/>
+      <w:r>
+        <w:rPr>
+          <w:lang w:val="es-AR"/>
+        </w:rPr>
+        <w:t>delays</w:t>
+      </w:r>
+      <w:proofErr w:type="spellEnd"/>
+      <w:r>
+        <w:rPr>
+          <w:lang w:val="es-AR"/>
+        </w:rPr>
+        <w:t xml:space="preserve"> sin afectar otras partes del código que deben ejecutarse continuamente</w:t>
+      </w:r>
+      <w:r>
+        <w:rPr>
+          <w:lang w:val="es-AR"/>
+        </w:rPr>
+        <w:t>. Esto nos permite hacer pruebas y secuencias predeterminadas muy fácilmente.</w:t>
+      </w:r>
+    </w:p>
+    <w:p>
+      <w:pPr>
+        <w:rPr>
+          <w:lang w:val="es-AR"/>
+        </w:rPr>
+      </w:pPr>
+    </w:p>
+    <w:p>
+      <w:pPr>
+        <w:rPr>
+          <w:lang w:val="es-AR"/>
+        </w:rPr>
+      </w:pPr>
+    </w:p>
     <w:p>
       <w:pPr>
         <w:pStyle w:val="Heading2"/>
@@ -1051,8 +1142,8 @@
           <w:szCs w:val="26"/>
         </w:rPr>
       </w:pPr>
-      <w:bookmarkStart w:id="12" w:name="_c19s9ing9yld" w:colFirst="0" w:colLast="0"/>
-      <w:bookmarkEnd w:id="12"/>
+      <w:bookmarkStart w:id="11" w:name="_c19s9ing9yld" w:colFirst="0" w:colLast="0"/>
+      <w:bookmarkEnd w:id="11"/>
       <w:r>
         <w:rPr>
           <w:sz w:val="26"/>
@@ -1087,8 +1178,8 @@
           <w:szCs w:val="26"/>
         </w:rPr>
       </w:pPr>
-      <w:bookmarkStart w:id="13" w:name="_8lawl34ax5fj" w:colFirst="0" w:colLast="0"/>
-      <w:bookmarkEnd w:id="13"/>
+      <w:bookmarkStart w:id="12" w:name="_8lawl34ax5fj" w:colFirst="0" w:colLast="0"/>
+      <w:bookmarkEnd w:id="12"/>
       <w:r>
         <w:rPr>
           <w:sz w:val="26"/>
@@ -1108,27 +1199,29 @@
           <w:lang w:val="es-AR"/>
         </w:rPr>
       </w:pPr>
-      <w:bookmarkStart w:id="14" w:name="_6jfs0zpdp1ll" w:colFirst="0" w:colLast="0"/>
+      <w:bookmarkStart w:id="13" w:name="_6jfs0zpdp1ll" w:colFirst="0" w:colLast="0"/>
+      <w:bookmarkEnd w:id="13"/>
+      <w:r>
+        <w:rPr>
+          <w:lang w:val="es-AR"/>
+        </w:rPr>
+        <w:t xml:space="preserve">Como conclusión, mejoramos nuestro sistema Teniendo en cuenta la experiencia de la competencia pasada, </w:t>
+      </w:r>
+    </w:p>
+    <w:p>
+      <w:pPr>
+        <w:pStyle w:val="Heading2"/>
+      </w:pPr>
+      <w:r>
+        <w:t>Appendix</w:t>
+      </w:r>
+    </w:p>
+    <w:p>
+      <w:r>
+        <w:t>N.B.: The appendix is NOT to continue writing the main text. It should be reserved for additional info if the reader is interested or curious to know more. Teams may link a link to external documentation as an alternative to the appendix.</w:t>
+      </w:r>
+      <w:bookmarkStart w:id="14" w:name="_GoBack"/>
       <w:bookmarkEnd w:id="14"/>
-      <w:r>
-        <w:rPr>
-          <w:lang w:val="es-AR"/>
-        </w:rPr>
-        <w:t xml:space="preserve">Como conclusión, mejoramos nuestro sistema Teniendo en cuenta la experiencia de la competencia pasada, </w:t>
-      </w:r>
-    </w:p>
-    <w:p>
-      <w:pPr>
-        <w:pStyle w:val="Heading2"/>
-      </w:pPr>
-      <w:r>
-        <w:t>Appendix</w:t>
-      </w:r>
-    </w:p>
-    <w:p>
-      <w:r>
-        <w:t>N.B.: The appendix is NOT to continue writing the main text. It should be reserved for additional info if the reader is interested or curious to know more. Teams may link a link to external documentation as an alternative to the appendix.</w:t>
-      </w:r>
     </w:p>
     <w:p>
       <w:pPr>
@@ -1389,6 +1482,92 @@
     </w:lvl>
   </w:abstractNum>
   <w:abstractNum w:abstractNumId="2" w15:restartNumberingAfterBreak="0">
+    <w:nsid w:val="1B553A4E"/>
+    <w:multiLevelType w:val="hybridMultilevel"/>
+    <w:tmpl w:val="17BE1A36"/>
+    <w:lvl w:ilvl="0" w:tplc="2C0A001B">
+      <w:start w:val="1"/>
+      <w:numFmt w:val="lowerRoman"/>
+      <w:lvlText w:val="%1."/>
+      <w:lvlJc w:val="right"/>
+      <w:pPr>
+        <w:ind w:left="810" w:hanging="360"/>
+      </w:pPr>
+    </w:lvl>
+    <w:lvl w:ilvl="1" w:tplc="2C0A0019" w:tentative="1">
+      <w:start w:val="1"/>
+      <w:numFmt w:val="lowerLetter"/>
+      <w:lvlText w:val="%2."/>
+      <w:lvlJc w:val="left"/>
+      <w:pPr>
+        <w:ind w:left="1530" w:hanging="360"/>
+      </w:pPr>
+    </w:lvl>
+    <w:lvl w:ilvl="2" w:tplc="2C0A001B" w:tentative="1">
+      <w:start w:val="1"/>
+      <w:numFmt w:val="lowerRoman"/>
+      <w:lvlText w:val="%3."/>
+      <w:lvlJc w:val="right"/>
+      <w:pPr>
+        <w:ind w:left="2250" w:hanging="180"/>
+      </w:pPr>
+    </w:lvl>
+    <w:lvl w:ilvl="3" w:tplc="2C0A000F" w:tentative="1">
+      <w:start w:val="1"/>
+      <w:numFmt w:val="decimal"/>
+      <w:lvlText w:val="%4."/>
+      <w:lvlJc w:val="left"/>
+      <w:pPr>
+        <w:ind w:left="2970" w:hanging="360"/>
+      </w:pPr>
+    </w:lvl>
+    <w:lvl w:ilvl="4" w:tplc="2C0A0019" w:tentative="1">
+      <w:start w:val="1"/>
+      <w:numFmt w:val="lowerLetter"/>
+      <w:lvlText w:val="%5."/>
+      <w:lvlJc w:val="left"/>
+      <w:pPr>
+        <w:ind w:left="3690" w:hanging="360"/>
+      </w:pPr>
+    </w:lvl>
+    <w:lvl w:ilvl="5" w:tplc="2C0A001B" w:tentative="1">
+      <w:start w:val="1"/>
+      <w:numFmt w:val="lowerRoman"/>
+      <w:lvlText w:val="%6."/>
+      <w:lvlJc w:val="right"/>
+      <w:pPr>
+        <w:ind w:left="4410" w:hanging="180"/>
+      </w:pPr>
+    </w:lvl>
+    <w:lvl w:ilvl="6" w:tplc="2C0A000F" w:tentative="1">
+      <w:start w:val="1"/>
+      <w:numFmt w:val="decimal"/>
+      <w:lvlText w:val="%7."/>
+      <w:lvlJc w:val="left"/>
+      <w:pPr>
+        <w:ind w:left="5130" w:hanging="360"/>
+      </w:pPr>
+    </w:lvl>
+    <w:lvl w:ilvl="7" w:tplc="2C0A0019" w:tentative="1">
+      <w:start w:val="1"/>
+      <w:numFmt w:val="lowerLetter"/>
+      <w:lvlText w:val="%8."/>
+      <w:lvlJc w:val="left"/>
+      <w:pPr>
+        <w:ind w:left="5850" w:hanging="360"/>
+      </w:pPr>
+    </w:lvl>
+    <w:lvl w:ilvl="8" w:tplc="2C0A001B" w:tentative="1">
+      <w:start w:val="1"/>
+      <w:numFmt w:val="lowerRoman"/>
+      <w:lvlText w:val="%9."/>
+      <w:lvlJc w:val="right"/>
+      <w:pPr>
+        <w:ind w:left="6570" w:hanging="180"/>
+      </w:pPr>
+    </w:lvl>
+  </w:abstractNum>
+  <w:abstractNum w:abstractNumId="3" w15:restartNumberingAfterBreak="0">
     <w:nsid w:val="44566377"/>
     <w:multiLevelType w:val="hybridMultilevel"/>
     <w:tmpl w:val="7D42C5AA"/>
@@ -1500,7 +1679,7 @@
       </w:rPr>
     </w:lvl>
   </w:abstractNum>
-  <w:abstractNum w:abstractNumId="3" w15:restartNumberingAfterBreak="0">
+  <w:abstractNum w:abstractNumId="4" w15:restartNumberingAfterBreak="0">
     <w:nsid w:val="62A46A32"/>
     <w:multiLevelType w:val="multilevel"/>
     <w:tmpl w:val="CC3A42C8"/>
@@ -1522,7 +1701,7 @@
       <w:lvlText w:val="%2."/>
       <w:lvlJc w:val="left"/>
       <w:pPr>
-        <w:ind w:left="1440" w:hanging="360"/>
+        <w:ind w:left="644" w:hanging="360"/>
       </w:pPr>
       <w:rPr>
         <w:u w:val="none"/>
@@ -1615,16 +1794,19 @@
     </w:lvl>
   </w:abstractNum>
   <w:num w:numId="1">
-    <w:abstractNumId w:val="3"/>
+    <w:abstractNumId w:val="4"/>
   </w:num>
   <w:num w:numId="2">
     <w:abstractNumId w:val="0"/>
   </w:num>
   <w:num w:numId="3">
-    <w:abstractNumId w:val="2"/>
+    <w:abstractNumId w:val="3"/>
   </w:num>
   <w:num w:numId="4">
     <w:abstractNumId w:val="1"/>
+  </w:num>
+  <w:num w:numId="5">
+    <w:abstractNumId w:val="2"/>
   </w:num>
 </w:numbering>
 </file>
@@ -2213,6 +2395,15 @@
       <w:contextualSpacing/>
     </w:pPr>
   </w:style>
+  <w:style w:type="paragraph" w:styleId="NoSpacing">
+    <w:name w:val="No Spacing"/>
+    <w:uiPriority w:val="1"/>
+    <w:qFormat/>
+    <w:rsid w:val="0097382B"/>
+    <w:pPr>
+      <w:spacing w:after="0"/>
+    </w:pPr>
+  </w:style>
 </w:styles>
 </file>
 

</xml_diff>

<commit_message>
Agreagdas aprtes de MAximo y Lucas
</commit_message>
<xml_diff>
--- a/Competencias/Robocup_2021/Equipo/TDP/tdp.docx
+++ b/Competencias/Robocup_2021/Equipo/TDP/tdp.docx
@@ -539,7 +539,13 @@
         <w:rPr>
           <w:lang w:val="es-AR"/>
         </w:rPr>
-        <w:t xml:space="preserve"> en situaciones clave, y estas son muy fáciles de programar (Referirse a la sección de máquinas de estado).</w:t>
+        <w:t xml:space="preserve"> en situaciones clave</w:t>
+      </w:r>
+      <w:r>
+        <w:rPr>
+          <w:lang w:val="es-AR"/>
+        </w:rPr>
+        <w:t>.</w:t>
       </w:r>
     </w:p>
     <w:p>
@@ -714,11 +720,41 @@
           <w:lang w:val="es-AR"/>
         </w:rPr>
       </w:pPr>
-      <w:r>
-        <w:rPr>
-          <w:lang w:val="es-AR"/>
-        </w:rPr>
-        <w:t xml:space="preserve">Dividimos la navegación en corto y largo plazo. Utilizamos la diferencia en posiciones del </w:t>
+    </w:p>
+    <w:p>
+      <w:pPr>
+        <w:numPr>
+          <w:ilvl w:val="3"/>
+          <w:numId w:val="1"/>
+        </w:numPr>
+        <w:ind w:left="1701" w:hanging="425"/>
+        <w:rPr>
+          <w:lang w:val="es-AR"/>
+        </w:rPr>
+      </w:pPr>
+      <w:r>
+        <w:rPr>
+          <w:lang w:val="es-AR"/>
+        </w:rPr>
+        <w:t xml:space="preserve">Dividimos la navegación en corto y largo plazo. </w:t>
+      </w:r>
+    </w:p>
+    <w:p>
+      <w:pPr>
+        <w:numPr>
+          <w:ilvl w:val="3"/>
+          <w:numId w:val="1"/>
+        </w:numPr>
+        <w:ind w:left="1701" w:hanging="425"/>
+        <w:rPr>
+          <w:lang w:val="es-AR"/>
+        </w:rPr>
+      </w:pPr>
+      <w:r>
+        <w:rPr>
+          <w:lang w:val="es-AR"/>
+        </w:rPr>
+        <w:t xml:space="preserve">Utilizamos el </w:t>
       </w:r>
       <w:proofErr w:type="spellStart"/>
       <w:r>
@@ -732,21 +768,43 @@
         <w:rPr>
           <w:lang w:val="es-AR"/>
         </w:rPr>
-        <w:t xml:space="preserve"> a través del tiempo para obtener una lectura confiable de la rotación global, esto nos permite recalibrarla en cualquier momento independientemente de la teletransportación o errores en las medidas del </w:t>
-      </w:r>
-      <w:proofErr w:type="spellStart"/>
-      <w:r>
-        <w:rPr>
-          <w:lang w:val="es-AR"/>
-        </w:rPr>
-        <w:t>gyro</w:t>
-      </w:r>
-      <w:proofErr w:type="spellEnd"/>
-      <w:r>
-        <w:rPr>
-          <w:lang w:val="es-AR"/>
-        </w:rPr>
-        <w:t>.</w:t>
+        <w:t xml:space="preserve"> para obtener la orientación del robot por medio de diferencias entre posiciones. </w:t>
+      </w:r>
+      <w:r>
+        <w:rPr>
+          <w:lang w:val="es-AR"/>
+        </w:rPr>
+        <w:t>E</w:t>
+      </w:r>
+      <w:r>
+        <w:rPr>
+          <w:lang w:val="es-AR"/>
+        </w:rPr>
+        <w:t>sto nos permite</w:t>
+      </w:r>
+      <w:r>
+        <w:rPr>
+          <w:lang w:val="es-AR"/>
+        </w:rPr>
+        <w:t xml:space="preserve"> </w:t>
+      </w:r>
+      <w:r>
+        <w:rPr>
+          <w:lang w:val="es-AR"/>
+        </w:rPr>
+        <w:t xml:space="preserve">definir un punto de referencia y mantenerlo ya que, </w:t>
+      </w:r>
+      <w:r>
+        <w:rPr>
+          <w:lang w:val="es-AR"/>
+        </w:rPr>
+        <w:t>al teletransportar al robot de una posición a otra</w:t>
+      </w:r>
+      <w:r>
+        <w:rPr>
+          <w:lang w:val="es-AR"/>
+        </w:rPr>
+        <w:t>, el giróscopo no es capaz de registrar estos cambios de orientación.</w:t>
       </w:r>
     </w:p>
     <w:p>
@@ -764,13 +822,13 @@
         <w:rPr>
           <w:lang w:val="es-AR"/>
         </w:rPr>
-        <w:t>Para finalizar s</w:t>
-      </w:r>
-      <w:r>
-        <w:rPr>
-          <w:lang w:val="es-AR"/>
-        </w:rPr>
-        <w:t xml:space="preserve">olo falta adaptar e implementar la parte de Análisis de códigos anteriores. En un futuro planeamos implementar un sistema más complejo para encontrar las casillas óptimas para movernos y optimizar el movimiento a corto plazo para lograr más rapidez y fluidez. A muy largo plazo quizás incluyamos herramientas de Inteligencia Artificial más complejas e incluso Machine </w:t>
+        <w:t>Lo que nos falta es hacer que el robot se mueva de acuerdo a la planificación de movimiento a largo plazo</w:t>
+      </w:r>
+      <w:r>
+        <w:rPr>
+          <w:lang w:val="es-AR"/>
+        </w:rPr>
+        <w:t xml:space="preserve">. En un futuro planeamos implementar un sistema más complejo para encontrar las casillas óptimas para movernos y optimizar el movimiento a corto plazo para lograr más rapidez y fluidez. A muy largo plazo quizás incluyamos herramientas de Inteligencia Artificial más complejas e incluso Machine </w:t>
       </w:r>
       <w:proofErr w:type="spellStart"/>
       <w:r>
@@ -818,6 +876,659 @@
         </w:rPr>
         <w:t>Detection</w:t>
       </w:r>
+      <w:bookmarkStart w:id="9" w:name="_h9w88lfn9v1b" w:colFirst="0" w:colLast="0"/>
+      <w:bookmarkEnd w:id="9"/>
+    </w:p>
+    <w:p>
+      <w:pPr>
+        <w:pStyle w:val="Heading2"/>
+        <w:numPr>
+          <w:ilvl w:val="2"/>
+          <w:numId w:val="1"/>
+        </w:numPr>
+        <w:spacing w:after="0"/>
+        <w:ind w:left="1276"/>
+        <w:rPr>
+          <w:rFonts w:ascii="Calibri" w:eastAsia="Calibri" w:hAnsi="Calibri" w:cs="Calibri"/>
+          <w:b w:val="0"/>
+          <w:sz w:val="22"/>
+          <w:szCs w:val="22"/>
+          <w:lang w:val="es-AR"/>
+        </w:rPr>
+      </w:pPr>
+      <w:r>
+        <w:rPr>
+          <w:rFonts w:ascii="Calibri" w:eastAsia="Calibri" w:hAnsi="Calibri" w:cs="Calibri"/>
+          <w:b w:val="0"/>
+          <w:sz w:val="22"/>
+          <w:szCs w:val="22"/>
+          <w:lang w:val="es-AR"/>
+        </w:rPr>
+        <w:t>Nuestro programa contiene un sistema de reconocimiento basado en distintos estados</w:t>
+      </w:r>
+      <w:r>
+        <w:rPr>
+          <w:rFonts w:ascii="Calibri" w:eastAsia="Calibri" w:hAnsi="Calibri" w:cs="Calibri"/>
+          <w:b w:val="0"/>
+          <w:sz w:val="22"/>
+          <w:szCs w:val="22"/>
+          <w:lang w:val="es-AR"/>
+        </w:rPr>
+        <w:t xml:space="preserve"> </w:t>
+      </w:r>
+      <w:r>
+        <w:rPr>
+          <w:rFonts w:ascii="Calibri" w:eastAsia="Calibri" w:hAnsi="Calibri" w:cs="Calibri"/>
+          <w:b w:val="0"/>
+          <w:sz w:val="22"/>
+          <w:szCs w:val="22"/>
+          <w:lang w:val="es-AR"/>
+        </w:rPr>
+        <w:t>controlados por el panel de cámaras el cual analiza y detecta distintos tipos de objetos en basado en su color, forma y área.</w:t>
+      </w:r>
+      <w:r>
+        <w:rPr>
+          <w:rFonts w:ascii="Calibri" w:eastAsia="Calibri" w:hAnsi="Calibri" w:cs="Calibri"/>
+          <w:b w:val="0"/>
+          <w:sz w:val="22"/>
+          <w:szCs w:val="22"/>
+          <w:lang w:val="es-AR"/>
+        </w:rPr>
+        <w:t xml:space="preserve"> </w:t>
+      </w:r>
+      <w:r>
+        <w:rPr>
+          <w:rFonts w:ascii="Calibri" w:eastAsia="Calibri" w:hAnsi="Calibri" w:cs="Calibri"/>
+          <w:b w:val="0"/>
+          <w:sz w:val="22"/>
+          <w:szCs w:val="22"/>
+          <w:lang w:val="es-AR"/>
+        </w:rPr>
+        <w:t>Estados:</w:t>
+      </w:r>
+    </w:p>
+    <w:p>
+      <w:pPr>
+        <w:pStyle w:val="Heading2"/>
+        <w:numPr>
+          <w:ilvl w:val="3"/>
+          <w:numId w:val="1"/>
+        </w:numPr>
+        <w:spacing w:after="0"/>
+        <w:ind w:left="1701" w:hanging="425"/>
+        <w:rPr>
+          <w:rFonts w:ascii="Calibri" w:eastAsia="Calibri" w:hAnsi="Calibri" w:cs="Calibri"/>
+          <w:b w:val="0"/>
+          <w:sz w:val="22"/>
+          <w:szCs w:val="22"/>
+          <w:lang w:val="es-AR"/>
+        </w:rPr>
+      </w:pPr>
+      <w:r>
+        <w:rPr>
+          <w:rFonts w:ascii="Calibri" w:eastAsia="Calibri" w:hAnsi="Calibri" w:cs="Calibri"/>
+          <w:b w:val="0"/>
+          <w:sz w:val="22"/>
+          <w:szCs w:val="22"/>
+          <w:lang w:val="es-AR"/>
+        </w:rPr>
+        <w:t xml:space="preserve">Estado de escuchando </w:t>
+      </w:r>
+    </w:p>
+    <w:p>
+      <w:pPr>
+        <w:pStyle w:val="Heading2"/>
+        <w:numPr>
+          <w:ilvl w:val="3"/>
+          <w:numId w:val="1"/>
+        </w:numPr>
+        <w:spacing w:after="0"/>
+        <w:ind w:left="1701" w:hanging="425"/>
+        <w:rPr>
+          <w:rFonts w:ascii="Calibri" w:eastAsia="Calibri" w:hAnsi="Calibri" w:cs="Calibri"/>
+          <w:b w:val="0"/>
+          <w:sz w:val="22"/>
+          <w:szCs w:val="22"/>
+          <w:lang w:val="es-AR"/>
+        </w:rPr>
+      </w:pPr>
+      <w:r>
+        <w:rPr>
+          <w:rFonts w:ascii="Calibri" w:eastAsia="Calibri" w:hAnsi="Calibri" w:cs="Calibri"/>
+          <w:b w:val="0"/>
+          <w:sz w:val="22"/>
+          <w:szCs w:val="22"/>
+          <w:lang w:val="es-AR"/>
+        </w:rPr>
+        <w:t>Estado de clasificación de colores</w:t>
+      </w:r>
+    </w:p>
+    <w:p>
+      <w:pPr>
+        <w:pStyle w:val="Heading2"/>
+        <w:numPr>
+          <w:ilvl w:val="3"/>
+          <w:numId w:val="1"/>
+        </w:numPr>
+        <w:spacing w:after="0"/>
+        <w:ind w:left="1701" w:hanging="425"/>
+        <w:rPr>
+          <w:rFonts w:ascii="Calibri" w:eastAsia="Calibri" w:hAnsi="Calibri" w:cs="Calibri"/>
+          <w:b w:val="0"/>
+          <w:sz w:val="22"/>
+          <w:szCs w:val="22"/>
+          <w:lang w:val="es-AR"/>
+        </w:rPr>
+      </w:pPr>
+      <w:r>
+        <w:rPr>
+          <w:rFonts w:ascii="Calibri" w:eastAsia="Calibri" w:hAnsi="Calibri" w:cs="Calibri"/>
+          <w:b w:val="0"/>
+          <w:sz w:val="22"/>
+          <w:szCs w:val="22"/>
+          <w:lang w:val="es-AR"/>
+        </w:rPr>
+        <w:t>Estado de clasificación de formas</w:t>
+      </w:r>
+    </w:p>
+    <w:p>
+      <w:pPr>
+        <w:pStyle w:val="Heading2"/>
+        <w:spacing w:after="0"/>
+        <w:ind w:left="1276"/>
+        <w:rPr>
+          <w:rFonts w:ascii="Calibri" w:eastAsia="Calibri" w:hAnsi="Calibri" w:cs="Calibri"/>
+          <w:b w:val="0"/>
+          <w:sz w:val="22"/>
+          <w:szCs w:val="22"/>
+          <w:lang w:val="es-AR"/>
+        </w:rPr>
+      </w:pPr>
+      <w:r>
+        <w:rPr>
+          <w:rFonts w:ascii="Calibri" w:eastAsia="Calibri" w:hAnsi="Calibri" w:cs="Calibri"/>
+          <w:b w:val="0"/>
+          <w:sz w:val="22"/>
+          <w:szCs w:val="22"/>
+          <w:lang w:val="es-AR"/>
+        </w:rPr>
+        <w:t>En el estado de oyente</w:t>
+      </w:r>
+      <w:r>
+        <w:rPr>
+          <w:rFonts w:ascii="Calibri" w:eastAsia="Calibri" w:hAnsi="Calibri" w:cs="Calibri"/>
+          <w:b w:val="0"/>
+          <w:sz w:val="22"/>
+          <w:szCs w:val="22"/>
+          <w:lang w:val="es-AR"/>
+        </w:rPr>
+        <w:t xml:space="preserve"> la imagen de la cámara se divide en tres filtros principales</w:t>
+      </w:r>
+      <w:r>
+        <w:rPr>
+          <w:rFonts w:ascii="Calibri" w:eastAsia="Calibri" w:hAnsi="Calibri" w:cs="Calibri"/>
+          <w:b w:val="0"/>
+          <w:sz w:val="22"/>
+          <w:szCs w:val="22"/>
+          <w:lang w:val="es-AR"/>
+        </w:rPr>
+        <w:t>: “Red panel”, “White panel” y “</w:t>
+      </w:r>
+      <w:proofErr w:type="spellStart"/>
+      <w:r>
+        <w:rPr>
+          <w:rFonts w:ascii="Calibri" w:eastAsia="Calibri" w:hAnsi="Calibri" w:cs="Calibri"/>
+          <w:b w:val="0"/>
+          <w:sz w:val="22"/>
+          <w:szCs w:val="22"/>
+          <w:lang w:val="es-AR"/>
+        </w:rPr>
+        <w:t>Yellow</w:t>
+      </w:r>
+      <w:proofErr w:type="spellEnd"/>
+      <w:r>
+        <w:rPr>
+          <w:rFonts w:ascii="Calibri" w:eastAsia="Calibri" w:hAnsi="Calibri" w:cs="Calibri"/>
+          <w:b w:val="0"/>
+          <w:sz w:val="22"/>
+          <w:szCs w:val="22"/>
+          <w:lang w:val="es-AR"/>
+        </w:rPr>
+        <w:t xml:space="preserve"> panel”.</w:t>
+      </w:r>
+      <w:r>
+        <w:rPr>
+          <w:rFonts w:ascii="Calibri" w:eastAsia="Calibri" w:hAnsi="Calibri" w:cs="Calibri"/>
+          <w:b w:val="0"/>
+          <w:sz w:val="22"/>
+          <w:szCs w:val="22"/>
+          <w:lang w:val="es-AR"/>
+        </w:rPr>
+        <w:t xml:space="preserve"> </w:t>
+      </w:r>
+      <w:r>
+        <w:rPr>
+          <w:rFonts w:ascii="Calibri" w:eastAsia="Calibri" w:hAnsi="Calibri" w:cs="Calibri"/>
+          <w:b w:val="0"/>
+          <w:sz w:val="22"/>
+          <w:szCs w:val="22"/>
+          <w:lang w:val="es-AR"/>
+        </w:rPr>
+        <w:t>Cada un</w:t>
+      </w:r>
+      <w:r>
+        <w:rPr>
+          <w:rFonts w:ascii="Calibri" w:eastAsia="Calibri" w:hAnsi="Calibri" w:cs="Calibri"/>
+          <w:b w:val="0"/>
+          <w:sz w:val="22"/>
+          <w:szCs w:val="22"/>
+          <w:lang w:val="es-AR"/>
+        </w:rPr>
+        <w:t>o</w:t>
+      </w:r>
+      <w:r>
+        <w:rPr>
+          <w:rFonts w:ascii="Calibri" w:eastAsia="Calibri" w:hAnsi="Calibri" w:cs="Calibri"/>
+          <w:b w:val="0"/>
+          <w:sz w:val="22"/>
+          <w:szCs w:val="22"/>
+          <w:lang w:val="es-AR"/>
+        </w:rPr>
+        <w:t xml:space="preserve"> de est</w:t>
+      </w:r>
+      <w:r>
+        <w:rPr>
+          <w:rFonts w:ascii="Calibri" w:eastAsia="Calibri" w:hAnsi="Calibri" w:cs="Calibri"/>
+          <w:b w:val="0"/>
+          <w:sz w:val="22"/>
+          <w:szCs w:val="22"/>
+          <w:lang w:val="es-AR"/>
+        </w:rPr>
+        <w:t>o</w:t>
+      </w:r>
+      <w:r>
+        <w:rPr>
+          <w:rFonts w:ascii="Calibri" w:eastAsia="Calibri" w:hAnsi="Calibri" w:cs="Calibri"/>
+          <w:b w:val="0"/>
+          <w:sz w:val="22"/>
+          <w:szCs w:val="22"/>
+          <w:lang w:val="es-AR"/>
+        </w:rPr>
+        <w:t xml:space="preserve">s </w:t>
+      </w:r>
+      <w:r>
+        <w:rPr>
+          <w:rFonts w:ascii="Calibri" w:eastAsia="Calibri" w:hAnsi="Calibri" w:cs="Calibri"/>
+          <w:b w:val="0"/>
+          <w:sz w:val="22"/>
+          <w:szCs w:val="22"/>
+          <w:lang w:val="es-AR"/>
+        </w:rPr>
+        <w:t>filtros</w:t>
+      </w:r>
+      <w:r>
+        <w:rPr>
+          <w:rFonts w:ascii="Calibri" w:eastAsia="Calibri" w:hAnsi="Calibri" w:cs="Calibri"/>
+          <w:b w:val="0"/>
+          <w:sz w:val="22"/>
+          <w:szCs w:val="22"/>
+          <w:lang w:val="es-AR"/>
+        </w:rPr>
+        <w:t xml:space="preserve"> está configurad</w:t>
+      </w:r>
+      <w:r>
+        <w:rPr>
+          <w:rFonts w:ascii="Calibri" w:eastAsia="Calibri" w:hAnsi="Calibri" w:cs="Calibri"/>
+          <w:b w:val="0"/>
+          <w:sz w:val="22"/>
+          <w:szCs w:val="22"/>
+          <w:lang w:val="es-AR"/>
+        </w:rPr>
+        <w:t>o</w:t>
+      </w:r>
+      <w:r>
+        <w:rPr>
+          <w:rFonts w:ascii="Calibri" w:eastAsia="Calibri" w:hAnsi="Calibri" w:cs="Calibri"/>
+          <w:b w:val="0"/>
+          <w:sz w:val="22"/>
+          <w:szCs w:val="22"/>
+          <w:lang w:val="es-AR"/>
+        </w:rPr>
+        <w:t xml:space="preserve"> para tomar un color especifico</w:t>
+      </w:r>
+      <w:r>
+        <w:rPr>
+          <w:rFonts w:ascii="Calibri" w:eastAsia="Calibri" w:hAnsi="Calibri" w:cs="Calibri"/>
+          <w:b w:val="0"/>
+          <w:sz w:val="22"/>
+          <w:szCs w:val="22"/>
+          <w:lang w:val="es-AR"/>
+        </w:rPr>
+        <w:t xml:space="preserve"> en un rango según matiz y saturación</w:t>
+      </w:r>
+      <w:r>
+        <w:rPr>
+          <w:rFonts w:ascii="Calibri" w:eastAsia="Calibri" w:hAnsi="Calibri" w:cs="Calibri"/>
+          <w:b w:val="0"/>
+          <w:sz w:val="22"/>
+          <w:szCs w:val="22"/>
+          <w:lang w:val="es-AR"/>
+        </w:rPr>
+        <w:t>.</w:t>
+      </w:r>
+      <w:r>
+        <w:rPr>
+          <w:rFonts w:ascii="Calibri" w:eastAsia="Calibri" w:hAnsi="Calibri" w:cs="Calibri"/>
+          <w:b w:val="0"/>
+          <w:sz w:val="22"/>
+          <w:szCs w:val="22"/>
+          <w:lang w:val="es-AR"/>
+        </w:rPr>
+        <w:t xml:space="preserve"> </w:t>
+      </w:r>
+      <w:r>
+        <w:rPr>
+          <w:rFonts w:ascii="Calibri" w:eastAsia="Calibri" w:hAnsi="Calibri" w:cs="Calibri"/>
+          <w:b w:val="0"/>
+          <w:sz w:val="22"/>
+          <w:szCs w:val="22"/>
+          <w:lang w:val="es-AR"/>
+        </w:rPr>
+        <w:t xml:space="preserve">Dichos valores fueron tomados a partir de múltiples pruebas en distintos entornos con la intención de que solo funcionen en </w:t>
+      </w:r>
+      <w:r>
+        <w:rPr>
+          <w:rFonts w:ascii="Calibri" w:eastAsia="Calibri" w:hAnsi="Calibri" w:cs="Calibri"/>
+          <w:b w:val="0"/>
+          <w:sz w:val="22"/>
+          <w:szCs w:val="22"/>
+          <w:lang w:val="es-AR"/>
+        </w:rPr>
+        <w:t xml:space="preserve">determinados </w:t>
+      </w:r>
+      <w:r>
+        <w:rPr>
+          <w:rFonts w:ascii="Calibri" w:eastAsia="Calibri" w:hAnsi="Calibri" w:cs="Calibri"/>
+          <w:b w:val="0"/>
+          <w:sz w:val="22"/>
+          <w:szCs w:val="22"/>
+          <w:lang w:val="es-AR"/>
+        </w:rPr>
+        <w:t>objetivos con el menor ruido posible.</w:t>
+      </w:r>
+      <w:r>
+        <w:rPr>
+          <w:rFonts w:ascii="Calibri" w:eastAsia="Calibri" w:hAnsi="Calibri" w:cs="Calibri"/>
+          <w:b w:val="0"/>
+          <w:sz w:val="22"/>
+          <w:szCs w:val="22"/>
+          <w:lang w:val="es-AR"/>
+        </w:rPr>
+        <w:t xml:space="preserve"> Es capaz de enviar el ángulo y el tamaño en píxeles de las</w:t>
+      </w:r>
+      <w:r>
+        <w:rPr>
+          <w:rFonts w:ascii="Calibri" w:eastAsia="Calibri" w:hAnsi="Calibri" w:cs="Calibri"/>
+          <w:b w:val="0"/>
+          <w:sz w:val="22"/>
+          <w:szCs w:val="22"/>
+          <w:lang w:val="es-AR"/>
+        </w:rPr>
+        <w:t xml:space="preserve"> </w:t>
+      </w:r>
+      <w:r>
+        <w:rPr>
+          <w:rFonts w:ascii="Calibri" w:eastAsia="Calibri" w:hAnsi="Calibri" w:cs="Calibri"/>
+          <w:b w:val="0"/>
+          <w:sz w:val="22"/>
+          <w:szCs w:val="22"/>
+          <w:lang w:val="es-AR"/>
+        </w:rPr>
+        <w:t xml:space="preserve">víctimas o Hazard </w:t>
+      </w:r>
+      <w:proofErr w:type="spellStart"/>
+      <w:r>
+        <w:rPr>
+          <w:rFonts w:ascii="Calibri" w:eastAsia="Calibri" w:hAnsi="Calibri" w:cs="Calibri"/>
+          <w:b w:val="0"/>
+          <w:sz w:val="22"/>
+          <w:szCs w:val="22"/>
+          <w:lang w:val="es-AR"/>
+        </w:rPr>
+        <w:t>maps</w:t>
+      </w:r>
+      <w:proofErr w:type="spellEnd"/>
+      <w:r>
+        <w:rPr>
+          <w:rFonts w:ascii="Calibri" w:eastAsia="Calibri" w:hAnsi="Calibri" w:cs="Calibri"/>
+          <w:b w:val="0"/>
+          <w:sz w:val="22"/>
+          <w:szCs w:val="22"/>
+          <w:lang w:val="es-AR"/>
+        </w:rPr>
+        <w:t xml:space="preserve"> que detecte. Una vez que la cámara esté cerca de la </w:t>
+      </w:r>
+      <w:r>
+        <w:rPr>
+          <w:rFonts w:ascii="Calibri" w:eastAsia="Calibri" w:hAnsi="Calibri" w:cs="Calibri"/>
+          <w:b w:val="0"/>
+          <w:sz w:val="22"/>
+          <w:szCs w:val="22"/>
+          <w:lang w:val="es-AR"/>
+        </w:rPr>
+        <w:t xml:space="preserve">víctima </w:t>
+      </w:r>
+      <w:r>
+        <w:rPr>
+          <w:rFonts w:ascii="Calibri" w:eastAsia="Calibri" w:hAnsi="Calibri" w:cs="Calibri"/>
+          <w:b w:val="0"/>
+          <w:sz w:val="22"/>
+          <w:szCs w:val="22"/>
+          <w:lang w:val="es-AR"/>
+        </w:rPr>
+        <w:t xml:space="preserve">se </w:t>
+      </w:r>
+      <w:r>
+        <w:rPr>
+          <w:rFonts w:ascii="Calibri" w:eastAsia="Calibri" w:hAnsi="Calibri" w:cs="Calibri"/>
+          <w:b w:val="0"/>
+          <w:sz w:val="22"/>
+          <w:szCs w:val="22"/>
+          <w:lang w:val="es-AR"/>
+        </w:rPr>
+        <w:t xml:space="preserve">calibra </w:t>
+      </w:r>
+      <w:r>
+        <w:rPr>
+          <w:rFonts w:ascii="Calibri" w:eastAsia="Calibri" w:hAnsi="Calibri" w:cs="Calibri"/>
+          <w:b w:val="0"/>
+          <w:sz w:val="22"/>
+          <w:szCs w:val="22"/>
+          <w:lang w:val="es-AR"/>
+        </w:rPr>
+        <w:t>la</w:t>
+      </w:r>
+      <w:r>
+        <w:rPr>
+          <w:rFonts w:ascii="Calibri" w:eastAsia="Calibri" w:hAnsi="Calibri" w:cs="Calibri"/>
+          <w:b w:val="0"/>
+          <w:sz w:val="22"/>
+          <w:szCs w:val="22"/>
+          <w:lang w:val="es-AR"/>
+        </w:rPr>
+        <w:t xml:space="preserve"> perspectiva de la imagen </w:t>
+      </w:r>
+      <w:r>
+        <w:rPr>
+          <w:rFonts w:ascii="Calibri" w:eastAsia="Calibri" w:hAnsi="Calibri" w:cs="Calibri"/>
+          <w:b w:val="0"/>
+          <w:sz w:val="22"/>
+          <w:szCs w:val="22"/>
+          <w:lang w:val="es-AR"/>
+        </w:rPr>
+        <w:t>y se clasifica de acuerdo a su forma, área y color</w:t>
+      </w:r>
+      <w:r>
+        <w:rPr>
+          <w:rFonts w:ascii="Calibri" w:eastAsia="Calibri" w:hAnsi="Calibri" w:cs="Calibri"/>
+          <w:b w:val="0"/>
+          <w:sz w:val="22"/>
+          <w:szCs w:val="22"/>
+          <w:lang w:val="es-AR"/>
+        </w:rPr>
+        <w:t>.</w:t>
+      </w:r>
+    </w:p>
+    <w:p>
+      <w:pPr>
+        <w:pStyle w:val="Heading2"/>
+        <w:spacing w:after="0"/>
+        <w:ind w:left="644"/>
+        <w:rPr>
+          <w:rFonts w:ascii="Calibri" w:eastAsia="Calibri" w:hAnsi="Calibri" w:cs="Calibri"/>
+          <w:b w:val="0"/>
+          <w:sz w:val="22"/>
+          <w:szCs w:val="22"/>
+          <w:lang w:val="es-AR"/>
+        </w:rPr>
+      </w:pPr>
+    </w:p>
+    <w:p>
+      <w:pPr>
+        <w:pStyle w:val="Heading2"/>
+        <w:numPr>
+          <w:ilvl w:val="2"/>
+          <w:numId w:val="1"/>
+        </w:numPr>
+        <w:spacing w:after="0"/>
+        <w:ind w:left="1276" w:hanging="425"/>
+        <w:rPr>
+          <w:rFonts w:ascii="Calibri" w:eastAsia="Calibri" w:hAnsi="Calibri" w:cs="Calibri"/>
+          <w:b w:val="0"/>
+          <w:sz w:val="22"/>
+          <w:szCs w:val="22"/>
+          <w:lang w:val="es-AR"/>
+        </w:rPr>
+      </w:pPr>
+      <w:r>
+        <w:rPr>
+          <w:rFonts w:ascii="Calibri" w:eastAsia="Calibri" w:hAnsi="Calibri" w:cs="Calibri"/>
+          <w:b w:val="0"/>
+          <w:sz w:val="22"/>
+          <w:szCs w:val="22"/>
+          <w:lang w:val="es-AR"/>
+        </w:rPr>
+        <w:t xml:space="preserve">La forma de identificar o clasificar las víctimas no se basa en un algoritmo complejo, sino simplemente aplicando filtros lo que lo hace sencillo de implementar. </w:t>
+      </w:r>
+    </w:p>
+    <w:p>
+      <w:pPr>
+        <w:rPr>
+          <w:lang w:val="es-AR"/>
+        </w:rPr>
+      </w:pPr>
+    </w:p>
+    <w:p>
+      <w:pPr>
+        <w:pStyle w:val="Heading2"/>
+        <w:numPr>
+          <w:ilvl w:val="2"/>
+          <w:numId w:val="1"/>
+        </w:numPr>
+        <w:spacing w:after="0"/>
+        <w:ind w:left="1276" w:hanging="425"/>
+        <w:rPr>
+          <w:rFonts w:ascii="Calibri" w:eastAsia="Calibri" w:hAnsi="Calibri" w:cs="Calibri"/>
+          <w:b w:val="0"/>
+          <w:sz w:val="22"/>
+          <w:szCs w:val="22"/>
+          <w:lang w:val="es-AR"/>
+        </w:rPr>
+      </w:pPr>
+      <w:r>
+        <w:rPr>
+          <w:rFonts w:ascii="Calibri" w:eastAsia="Calibri" w:hAnsi="Calibri" w:cs="Calibri"/>
+          <w:b w:val="0"/>
+          <w:sz w:val="22"/>
+          <w:szCs w:val="22"/>
+          <w:lang w:val="es-AR"/>
+        </w:rPr>
+        <w:t xml:space="preserve">En el futuro tenemos planeado implementar un sistema de comparación de matrices y detección de </w:t>
+      </w:r>
+      <w:r>
+        <w:rPr>
+          <w:rFonts w:ascii="Calibri" w:eastAsia="Calibri" w:hAnsi="Calibri" w:cs="Calibri"/>
+          <w:b w:val="0"/>
+          <w:sz w:val="22"/>
+          <w:szCs w:val="22"/>
+          <w:lang w:val="es-AR"/>
+        </w:rPr>
+        <w:t>patrones</w:t>
+      </w:r>
+      <w:r>
+        <w:rPr>
+          <w:rFonts w:ascii="Calibri" w:eastAsia="Calibri" w:hAnsi="Calibri" w:cs="Calibri"/>
+          <w:b w:val="0"/>
+          <w:sz w:val="22"/>
+          <w:szCs w:val="22"/>
+          <w:lang w:val="es-AR"/>
+        </w:rPr>
+        <w:t xml:space="preserve"> a procesar para optimizar el programa en cuanto a tiempo y costo de </w:t>
+      </w:r>
+      <w:proofErr w:type="spellStart"/>
+      <w:r>
+        <w:rPr>
+          <w:rFonts w:ascii="Calibri" w:eastAsia="Calibri" w:hAnsi="Calibri" w:cs="Calibri"/>
+          <w:b w:val="0"/>
+          <w:sz w:val="22"/>
+          <w:szCs w:val="22"/>
+          <w:lang w:val="es-AR"/>
+        </w:rPr>
+        <w:t>computo</w:t>
+      </w:r>
+      <w:proofErr w:type="spellEnd"/>
+      <w:r>
+        <w:rPr>
+          <w:rFonts w:ascii="Calibri" w:eastAsia="Calibri" w:hAnsi="Calibri" w:cs="Calibri"/>
+          <w:b w:val="0"/>
+          <w:sz w:val="22"/>
+          <w:szCs w:val="22"/>
+          <w:lang w:val="es-AR"/>
+        </w:rPr>
+        <w:t>.</w:t>
+      </w:r>
+    </w:p>
+    <w:p>
+      <w:pPr>
+        <w:rPr>
+          <w:lang w:val="es-AR"/>
+        </w:rPr>
+      </w:pPr>
+    </w:p>
+    <w:p>
+      <w:pPr>
+        <w:pStyle w:val="Heading2"/>
+        <w:numPr>
+          <w:ilvl w:val="1"/>
+          <w:numId w:val="1"/>
+        </w:numPr>
+        <w:spacing w:after="0"/>
+        <w:rPr>
+          <w:sz w:val="26"/>
+          <w:szCs w:val="26"/>
+          <w:lang w:val="es-AR"/>
+        </w:rPr>
+      </w:pPr>
+      <w:proofErr w:type="spellStart"/>
+      <w:r>
+        <w:rPr>
+          <w:sz w:val="26"/>
+          <w:szCs w:val="26"/>
+          <w:lang w:val="es-AR"/>
+        </w:rPr>
+        <w:t>Mapping</w:t>
+      </w:r>
+      <w:proofErr w:type="spellEnd"/>
     </w:p>
     <w:p>
       <w:pPr>
@@ -826,17 +1537,200 @@
           <w:numId w:val="1"/>
         </w:numPr>
         <w:ind w:left="1260"/>
-      </w:pPr>
-      <w:r>
-        <w:t xml:space="preserve">Explanation of your victim/hazard map detection system. What it is, </w:t>
-      </w:r>
-      <w:proofErr w:type="gramStart"/>
-      <w:r>
-        <w:t>what(</w:t>
-      </w:r>
-      <w:proofErr w:type="gramEnd"/>
-      <w:r>
-        <w:t>and how it) works, what doesn’t work. Include any innovative features.</w:t>
+        <w:rPr>
+          <w:lang w:val="es-AR"/>
+        </w:rPr>
+      </w:pPr>
+      <w:r>
+        <w:rPr>
+          <w:lang w:val="es-AR"/>
+        </w:rPr>
+        <w:t>Para mapear utilizamos el sensor LIDAR</w:t>
+      </w:r>
+      <w:r>
+        <w:rPr>
+          <w:lang w:val="es-AR"/>
+        </w:rPr>
+        <w:t>, la cámara</w:t>
+      </w:r>
+      <w:r>
+        <w:rPr>
+          <w:lang w:val="es-AR"/>
+        </w:rPr>
+        <w:t xml:space="preserve"> y el sensor de color. Los datos de estos son procesados y </w:t>
+      </w:r>
+      <w:r>
+        <w:rPr>
+          <w:lang w:val="es-AR"/>
+        </w:rPr>
+        <w:t>almacenados</w:t>
+      </w:r>
+      <w:r>
+        <w:rPr>
+          <w:lang w:val="es-AR"/>
+        </w:rPr>
+        <w:t xml:space="preserve"> </w:t>
+      </w:r>
+      <w:r>
+        <w:rPr>
+          <w:lang w:val="es-AR"/>
+        </w:rPr>
+        <w:t xml:space="preserve">en una grilla. </w:t>
+      </w:r>
+      <w:r>
+        <w:rPr>
+          <w:lang w:val="es-AR"/>
+        </w:rPr>
+        <w:t>Para procesar los datos</w:t>
+      </w:r>
+      <w:r>
+        <w:rPr>
+          <w:lang w:val="es-AR"/>
+        </w:rPr>
+        <w:t xml:space="preserve"> </w:t>
+      </w:r>
+      <w:r>
+        <w:rPr>
+          <w:lang w:val="es-AR"/>
+        </w:rPr>
+        <w:t xml:space="preserve">del LIDAR </w:t>
+      </w:r>
+      <w:r>
+        <w:rPr>
+          <w:lang w:val="es-AR"/>
+        </w:rPr>
+        <w:t>se comparan</w:t>
+      </w:r>
+      <w:r>
+        <w:rPr>
+          <w:lang w:val="es-AR"/>
+        </w:rPr>
+        <w:t xml:space="preserve"> </w:t>
+      </w:r>
+      <w:r>
+        <w:rPr>
+          <w:lang w:val="es-AR"/>
+        </w:rPr>
+        <w:t xml:space="preserve">con </w:t>
+      </w:r>
+      <w:r>
+        <w:rPr>
+          <w:lang w:val="es-AR"/>
+        </w:rPr>
+        <w:t xml:space="preserve">distintas “plantillas” </w:t>
+      </w:r>
+      <w:r>
+        <w:rPr>
+          <w:lang w:val="es-AR"/>
+        </w:rPr>
+        <w:t xml:space="preserve">(formas de paredes, obstáculos, etc.). Por medio de las cámaras identificamos </w:t>
+      </w:r>
+      <w:r>
+        <w:rPr>
+          <w:lang w:val="es-AR"/>
+        </w:rPr>
+        <w:t xml:space="preserve">los tipos de víctimas y </w:t>
+      </w:r>
+      <w:proofErr w:type="spellStart"/>
+      <w:r>
+        <w:rPr>
+          <w:lang w:val="es-AR"/>
+        </w:rPr>
+        <w:t>hazard</w:t>
+      </w:r>
+      <w:proofErr w:type="spellEnd"/>
+      <w:r>
+        <w:rPr>
+          <w:lang w:val="es-AR"/>
+        </w:rPr>
+        <w:t xml:space="preserve"> </w:t>
+      </w:r>
+      <w:proofErr w:type="spellStart"/>
+      <w:r>
+        <w:rPr>
+          <w:lang w:val="es-AR"/>
+        </w:rPr>
+        <w:t>maps</w:t>
+      </w:r>
+      <w:proofErr w:type="spellEnd"/>
+      <w:r>
+        <w:rPr>
+          <w:lang w:val="es-AR"/>
+        </w:rPr>
+        <w:t>. Con el sensor de color identificamos distintos tipos de suelos.</w:t>
+      </w:r>
+      <w:r>
+        <w:rPr>
+          <w:lang w:val="es-AR"/>
+        </w:rPr>
+        <w:t xml:space="preserve"> </w:t>
+      </w:r>
+      <w:r>
+        <w:rPr>
+          <w:lang w:val="es-AR"/>
+        </w:rPr>
+        <w:lastRenderedPageBreak/>
+        <w:t>E</w:t>
+      </w:r>
+      <w:r>
+        <w:rPr>
+          <w:lang w:val="es-AR"/>
+        </w:rPr>
+        <w:t xml:space="preserve">n </w:t>
+      </w:r>
+      <w:r>
+        <w:rPr>
+          <w:lang w:val="es-AR"/>
+        </w:rPr>
+        <w:t>l</w:t>
+      </w:r>
+      <w:r>
+        <w:rPr>
+          <w:lang w:val="es-AR"/>
+        </w:rPr>
+        <w:t xml:space="preserve">a grilla </w:t>
+      </w:r>
+      <w:r>
+        <w:rPr>
+          <w:lang w:val="es-AR"/>
+        </w:rPr>
+        <w:t>están r</w:t>
+      </w:r>
+      <w:r>
+        <w:rPr>
+          <w:lang w:val="es-AR"/>
+        </w:rPr>
+        <w:t xml:space="preserve">epresentados cada baldosa </w:t>
+      </w:r>
+      <w:r>
+        <w:rPr>
+          <w:lang w:val="es-AR"/>
+        </w:rPr>
+        <w:t xml:space="preserve">(tomando como referencia las baldosas chicas), </w:t>
+      </w:r>
+      <w:r>
+        <w:rPr>
+          <w:lang w:val="es-AR"/>
+        </w:rPr>
+        <w:t xml:space="preserve">vértice y pared como objetos con diferentes propiedades. La grilla tiene la capacidad de ampliarse dinámicamente a medida que crece el mapa. </w:t>
+      </w:r>
+      <w:r>
+        <w:rPr>
+          <w:lang w:val="es-AR"/>
+        </w:rPr>
+        <w:t>Todavía no funciona la detección de obstáculos y paredes curvas</w:t>
+      </w:r>
+      <w:r>
+        <w:rPr>
+          <w:lang w:val="es-AR"/>
+        </w:rPr>
+        <w:t>, y casillas con el sensor de color</w:t>
+      </w:r>
+      <w:r>
+        <w:rPr>
+          <w:lang w:val="es-AR"/>
+        </w:rPr>
+        <w:t>.</w:t>
       </w:r>
     </w:p>
     <w:p>
@@ -846,14 +1740,21 @@
           <w:numId w:val="1"/>
         </w:numPr>
         <w:ind w:left="1260"/>
-      </w:pPr>
-      <w:r>
-        <w:rPr>
-          <w:rFonts w:asciiTheme="majorHAnsi" w:hAnsiTheme="majorHAnsi"/>
-          <w:iCs/>
-          <w:color w:val="000000" w:themeColor="text1"/>
-        </w:rPr>
-        <w:t>Talk about particularly innovative or new technologies/strategies your team used to solve this problem.</w:t>
+        <w:rPr>
+          <w:lang w:val="es-AR"/>
+        </w:rPr>
+      </w:pPr>
+      <w:r>
+        <w:rPr>
+          <w:lang w:val="es-AR"/>
+        </w:rPr>
+        <w:t>Utilizamos un sistema de p</w:t>
+      </w:r>
+      <w:r>
+        <w:rPr>
+          <w:lang w:val="es-AR"/>
+        </w:rPr>
+        <w:t>lantillas para procesar los datos del LIDAR. Para evitar el ruido en los datos del LIDAR se implementó una cola de nubes de puntos para filtrar datos aleatorios inconsistentes.</w:t>
       </w:r>
     </w:p>
     <w:p>
@@ -863,9 +1764,23 @@
           <w:numId w:val="1"/>
         </w:numPr>
         <w:ind w:left="1260"/>
-      </w:pPr>
-      <w:r>
-        <w:t>How you plan to solve the things that don’t work currently. What you want to implement in addition to the current system, etc.</w:t>
+        <w:rPr>
+          <w:lang w:val="es-AR"/>
+        </w:rPr>
+      </w:pPr>
+      <w:r>
+        <w:rPr>
+          <w:lang w:val="es-AR"/>
+        </w:rPr>
+        <w:t>Para la detección de obstáculos y paredes curvas podemos utilizar el sistema de plantillas ya im</w:t>
+      </w:r>
+      <w:bookmarkStart w:id="10" w:name="_GoBack"/>
+      <w:bookmarkEnd w:id="10"/>
+      <w:r>
+        <w:rPr>
+          <w:lang w:val="es-AR"/>
+        </w:rPr>
+        <w:t>plementado. En cuanto a la detección de casillas de distintos tipos no tenemos resuelto un sistema para mapear la casilla entera, solo de a medias baldosas.</w:t>
       </w:r>
     </w:p>
     <w:p>
@@ -882,154 +1797,452 @@
           <w:szCs w:val="26"/>
         </w:rPr>
       </w:pPr>
-      <w:bookmarkStart w:id="9" w:name="_h9w88lfn9v1b" w:colFirst="0" w:colLast="0"/>
-      <w:bookmarkEnd w:id="9"/>
+      <w:bookmarkStart w:id="11" w:name="_6749wd2g7hxa" w:colFirst="0" w:colLast="0"/>
+      <w:bookmarkEnd w:id="11"/>
       <w:r>
         <w:rPr>
           <w:sz w:val="26"/>
           <w:szCs w:val="26"/>
         </w:rPr>
-        <w:t>Mapping</w:t>
-      </w:r>
-    </w:p>
-    <w:p>
-      <w:pPr>
-        <w:numPr>
-          <w:ilvl w:val="2"/>
-          <w:numId w:val="1"/>
-        </w:numPr>
-        <w:ind w:left="1260"/>
-        <w:rPr>
-          <w:lang w:val="es-AR"/>
-        </w:rPr>
-      </w:pPr>
-      <w:r>
-        <w:rPr>
-          <w:lang w:val="es-AR"/>
-        </w:rPr>
-        <w:t xml:space="preserve">Para mapear utilizamos el sensor LIDAR y el sensor de color. Los datos de estos son procesados y mandados junto con la posición y rotación del robot. Luego las detecciones del LIDAR son comparados a distintas “plantillas” para determinar que representan y son representados en una grilla. Las plantillas nos dan control completo sobre </w:t>
-      </w:r>
-      <w:r>
-        <w:rPr>
-          <w:lang w:val="es-AR"/>
-        </w:rPr>
-        <w:t>el sistema de mapeo.</w:t>
-      </w:r>
-      <w:r>
-        <w:rPr>
-          <w:lang w:val="es-AR"/>
-        </w:rPr>
-        <w:t xml:space="preserve"> E</w:t>
-      </w:r>
-      <w:r>
-        <w:rPr>
-          <w:lang w:val="es-AR"/>
-        </w:rPr>
-        <w:t xml:space="preserve">n </w:t>
-      </w:r>
-      <w:r>
-        <w:rPr>
-          <w:lang w:val="es-AR"/>
-        </w:rPr>
-        <w:t>l</w:t>
-      </w:r>
-      <w:r>
-        <w:rPr>
-          <w:lang w:val="es-AR"/>
-        </w:rPr>
-        <w:t xml:space="preserve">a grilla </w:t>
-      </w:r>
-      <w:r>
-        <w:rPr>
-          <w:lang w:val="es-AR"/>
-        </w:rPr>
-        <w:t>están r</w:t>
-      </w:r>
-      <w:r>
-        <w:rPr>
-          <w:lang w:val="es-AR"/>
-        </w:rPr>
-        <w:t xml:space="preserve">epresentados cada baldosa (media baldosa, 0.06 x 0.06), vértice y pared como objetos con diferentes propiedades. La grilla tiene la capacidad de ampliarse dinámicamente a medida que crece el mapa. </w:t>
-      </w:r>
-    </w:p>
-    <w:p>
-      <w:pPr>
-        <w:numPr>
-          <w:ilvl w:val="2"/>
-          <w:numId w:val="1"/>
-        </w:numPr>
-        <w:ind w:left="1260"/>
-      </w:pPr>
-      <w:r>
-        <w:t>Talk about particularly innovative or new technologies/strategies your team used to solve this problem.</w:t>
-      </w:r>
-    </w:p>
-    <w:p>
-      <w:pPr>
-        <w:numPr>
-          <w:ilvl w:val="2"/>
-          <w:numId w:val="1"/>
-        </w:numPr>
-        <w:ind w:left="1260"/>
-      </w:pPr>
-      <w:r>
-        <w:t>How you plan to solve the things that don’t work currently. What you want to implement in addition to the current system, etc.</w:t>
+        <w:t>Hardware</w:t>
+      </w:r>
+    </w:p>
+    <w:p>
+      <w:pPr>
+        <w:pStyle w:val="Heading2"/>
+        <w:spacing w:after="0"/>
+        <w:ind w:left="644"/>
+        <w:rPr>
+          <w:rFonts w:ascii="Calibri" w:eastAsia="Calibri" w:hAnsi="Calibri" w:cs="Calibri"/>
+          <w:b w:val="0"/>
+          <w:sz w:val="22"/>
+          <w:szCs w:val="22"/>
+          <w:lang w:val="es-AR"/>
+        </w:rPr>
+      </w:pPr>
+      <w:r>
+        <w:rPr>
+          <w:rFonts w:ascii="Calibri" w:eastAsia="Calibri" w:hAnsi="Calibri" w:cs="Calibri"/>
+          <w:b w:val="0"/>
+          <w:sz w:val="22"/>
+          <w:szCs w:val="22"/>
+          <w:lang w:val="es-AR"/>
+        </w:rPr>
+        <w:t xml:space="preserve">Nuestra elección de los </w:t>
+      </w:r>
+      <w:r>
+        <w:rPr>
+          <w:rFonts w:ascii="Calibri" w:eastAsia="Calibri" w:hAnsi="Calibri" w:cs="Calibri"/>
+          <w:b w:val="0"/>
+          <w:sz w:val="22"/>
+          <w:szCs w:val="22"/>
+          <w:lang w:val="es-AR"/>
+        </w:rPr>
+        <w:t>s</w:t>
+      </w:r>
+      <w:r>
+        <w:rPr>
+          <w:rFonts w:ascii="Calibri" w:eastAsia="Calibri" w:hAnsi="Calibri" w:cs="Calibri"/>
+          <w:b w:val="0"/>
+          <w:sz w:val="22"/>
+          <w:szCs w:val="22"/>
+          <w:lang w:val="es-AR"/>
+        </w:rPr>
+        <w:t xml:space="preserve">ensores se basa en lo que nosotros pensamos que era lo </w:t>
+      </w:r>
+      <w:proofErr w:type="spellStart"/>
+      <w:r>
+        <w:rPr>
+          <w:rFonts w:ascii="Calibri" w:eastAsia="Calibri" w:hAnsi="Calibri" w:cs="Calibri"/>
+          <w:b w:val="0"/>
+          <w:sz w:val="22"/>
+          <w:szCs w:val="22"/>
+          <w:lang w:val="es-AR"/>
+        </w:rPr>
+        <w:t>mas</w:t>
+      </w:r>
+      <w:proofErr w:type="spellEnd"/>
+      <w:r>
+        <w:rPr>
+          <w:rFonts w:ascii="Calibri" w:eastAsia="Calibri" w:hAnsi="Calibri" w:cs="Calibri"/>
+          <w:b w:val="0"/>
+          <w:sz w:val="22"/>
+          <w:szCs w:val="22"/>
+          <w:lang w:val="es-AR"/>
+        </w:rPr>
+        <w:t xml:space="preserve"> conveniente para poder sortear todos los problemas del laberinto de una forma más optima.</w:t>
+      </w:r>
+      <w:r>
+        <w:rPr>
+          <w:rFonts w:ascii="Calibri" w:eastAsia="Calibri" w:hAnsi="Calibri" w:cs="Calibri"/>
+          <w:b w:val="0"/>
+          <w:sz w:val="22"/>
+          <w:szCs w:val="22"/>
+          <w:lang w:val="es-AR"/>
+        </w:rPr>
+        <w:t xml:space="preserve"> </w:t>
+      </w:r>
+      <w:r>
+        <w:rPr>
+          <w:rFonts w:ascii="Calibri" w:eastAsia="Calibri" w:hAnsi="Calibri" w:cs="Calibri"/>
+          <w:b w:val="0"/>
+          <w:sz w:val="22"/>
+          <w:szCs w:val="22"/>
+          <w:lang w:val="es-AR"/>
+        </w:rPr>
+        <w:t>Nuestro robot cuenta con los siguientes sensores:</w:t>
       </w:r>
     </w:p>
     <w:p>
       <w:pPr>
         <w:pStyle w:val="Heading2"/>
         <w:numPr>
-          <w:ilvl w:val="1"/>
-          <w:numId w:val="1"/>
+          <w:ilvl w:val="0"/>
+          <w:numId w:val="6"/>
         </w:numPr>
         <w:spacing w:after="0"/>
-        <w:ind w:left="720"/>
+        <w:rPr>
+          <w:rFonts w:ascii="Calibri" w:eastAsia="Calibri" w:hAnsi="Calibri" w:cs="Calibri"/>
+          <w:b w:val="0"/>
+          <w:sz w:val="22"/>
+          <w:szCs w:val="22"/>
+          <w:lang w:val="es-AR"/>
+        </w:rPr>
+      </w:pPr>
+      <w:proofErr w:type="spellStart"/>
+      <w:r>
+        <w:rPr>
+          <w:rFonts w:ascii="Calibri" w:eastAsia="Calibri" w:hAnsi="Calibri" w:cs="Calibri"/>
+          <w:b w:val="0"/>
+          <w:sz w:val="22"/>
+          <w:szCs w:val="22"/>
+          <w:lang w:val="es-AR"/>
+        </w:rPr>
+        <w:t>Lidar</w:t>
+      </w:r>
+      <w:proofErr w:type="spellEnd"/>
+      <w:r>
+        <w:rPr>
+          <w:rFonts w:ascii="Calibri" w:eastAsia="Calibri" w:hAnsi="Calibri" w:cs="Calibri"/>
+          <w:b w:val="0"/>
+          <w:sz w:val="22"/>
+          <w:szCs w:val="22"/>
+          <w:lang w:val="es-AR"/>
+        </w:rPr>
+        <w:t xml:space="preserve">: elegimos este sensor en cuenta de los sensores de distancia debido a que nosotros pensamos que este </w:t>
+      </w:r>
+      <w:r>
+        <w:rPr>
+          <w:rFonts w:ascii="Calibri" w:eastAsia="Calibri" w:hAnsi="Calibri" w:cs="Calibri"/>
+          <w:b w:val="0"/>
+          <w:sz w:val="22"/>
+          <w:szCs w:val="22"/>
+          <w:lang w:val="es-AR"/>
+        </w:rPr>
+        <w:t>sería</w:t>
+      </w:r>
+      <w:r>
+        <w:rPr>
+          <w:rFonts w:ascii="Calibri" w:eastAsia="Calibri" w:hAnsi="Calibri" w:cs="Calibri"/>
+          <w:b w:val="0"/>
+          <w:sz w:val="22"/>
+          <w:szCs w:val="22"/>
+          <w:lang w:val="es-AR"/>
+        </w:rPr>
+        <w:t xml:space="preserve"> </w:t>
+      </w:r>
+      <w:r>
+        <w:rPr>
+          <w:rFonts w:ascii="Calibri" w:eastAsia="Calibri" w:hAnsi="Calibri" w:cs="Calibri"/>
+          <w:b w:val="0"/>
+          <w:sz w:val="22"/>
+          <w:szCs w:val="22"/>
+          <w:lang w:val="es-AR"/>
+        </w:rPr>
+        <w:t>más</w:t>
+      </w:r>
+      <w:r>
+        <w:rPr>
+          <w:rFonts w:ascii="Calibri" w:eastAsia="Calibri" w:hAnsi="Calibri" w:cs="Calibri"/>
+          <w:b w:val="0"/>
+          <w:sz w:val="22"/>
+          <w:szCs w:val="22"/>
+          <w:lang w:val="es-AR"/>
+        </w:rPr>
+        <w:t xml:space="preserve"> efectivo que los dichos censores ya que tenemos ventajas con la detección de paredes curvas, </w:t>
+      </w:r>
+      <w:r>
+        <w:rPr>
+          <w:rFonts w:ascii="Calibri" w:eastAsia="Calibri" w:hAnsi="Calibri" w:cs="Calibri"/>
+          <w:b w:val="0"/>
+          <w:sz w:val="22"/>
+          <w:szCs w:val="22"/>
+          <w:lang w:val="es-AR"/>
+        </w:rPr>
+        <w:t>más</w:t>
+      </w:r>
+      <w:r>
+        <w:rPr>
+          <w:rFonts w:ascii="Calibri" w:eastAsia="Calibri" w:hAnsi="Calibri" w:cs="Calibri"/>
+          <w:b w:val="0"/>
+          <w:sz w:val="22"/>
+          <w:szCs w:val="22"/>
+          <w:lang w:val="es-AR"/>
+        </w:rPr>
+        <w:t xml:space="preserve"> distancia de lectura y más ángulos de medición. </w:t>
+      </w:r>
+      <w:r>
+        <w:rPr>
+          <w:rFonts w:ascii="Calibri" w:eastAsia="Calibri" w:hAnsi="Calibri" w:cs="Calibri"/>
+          <w:b w:val="0"/>
+          <w:sz w:val="22"/>
+          <w:szCs w:val="22"/>
+          <w:lang w:val="es-AR"/>
+        </w:rPr>
+        <w:t>T</w:t>
+      </w:r>
+      <w:r>
+        <w:rPr>
+          <w:rFonts w:ascii="Calibri" w:eastAsia="Calibri" w:hAnsi="Calibri" w:cs="Calibri"/>
+          <w:b w:val="0"/>
+          <w:sz w:val="22"/>
+          <w:szCs w:val="22"/>
+          <w:lang w:val="es-AR"/>
+        </w:rPr>
+        <w:t xml:space="preserve">ambién elegimos este </w:t>
+      </w:r>
+      <w:r>
+        <w:rPr>
+          <w:rFonts w:ascii="Calibri" w:eastAsia="Calibri" w:hAnsi="Calibri" w:cs="Calibri"/>
+          <w:b w:val="0"/>
+          <w:sz w:val="22"/>
+          <w:szCs w:val="22"/>
+          <w:lang w:val="es-AR"/>
+        </w:rPr>
+        <w:t>s</w:t>
+      </w:r>
+      <w:r>
+        <w:rPr>
+          <w:rFonts w:ascii="Calibri" w:eastAsia="Calibri" w:hAnsi="Calibri" w:cs="Calibri"/>
+          <w:b w:val="0"/>
+          <w:sz w:val="22"/>
+          <w:szCs w:val="22"/>
+          <w:lang w:val="es-AR"/>
+        </w:rPr>
+        <w:t xml:space="preserve">ensor ya que consideramos que </w:t>
+      </w:r>
+      <w:r>
+        <w:rPr>
+          <w:rFonts w:ascii="Calibri" w:eastAsia="Calibri" w:hAnsi="Calibri" w:cs="Calibri"/>
+          <w:b w:val="0"/>
+          <w:sz w:val="22"/>
+          <w:szCs w:val="22"/>
+          <w:lang w:val="es-AR"/>
+        </w:rPr>
+        <w:t>sería</w:t>
+      </w:r>
+      <w:r>
+        <w:rPr>
+          <w:rFonts w:ascii="Calibri" w:eastAsia="Calibri" w:hAnsi="Calibri" w:cs="Calibri"/>
+          <w:b w:val="0"/>
+          <w:sz w:val="22"/>
+          <w:szCs w:val="22"/>
+          <w:lang w:val="es-AR"/>
+        </w:rPr>
+        <w:t xml:space="preserve"> algo interesante probar algo nuevo con lo que ninguno de nosotros habíamos trabajado antes. Este </w:t>
+      </w:r>
+      <w:r>
+        <w:rPr>
+          <w:rFonts w:ascii="Calibri" w:eastAsia="Calibri" w:hAnsi="Calibri" w:cs="Calibri"/>
+          <w:b w:val="0"/>
+          <w:sz w:val="22"/>
+          <w:szCs w:val="22"/>
+          <w:lang w:val="es-AR"/>
+        </w:rPr>
+        <w:t>está</w:t>
+      </w:r>
+      <w:r>
+        <w:rPr>
+          <w:rFonts w:ascii="Calibri" w:eastAsia="Calibri" w:hAnsi="Calibri" w:cs="Calibri"/>
+          <w:b w:val="0"/>
+          <w:sz w:val="22"/>
+          <w:szCs w:val="22"/>
+          <w:lang w:val="es-AR"/>
+        </w:rPr>
+        <w:t xml:space="preserve"> ubicado arriba en el centro de forma que podamos aprovechar al máximo los 360° de medición del censor.</w:t>
+      </w:r>
+    </w:p>
+    <w:p>
+      <w:pPr>
+        <w:pStyle w:val="Heading2"/>
+        <w:numPr>
+          <w:ilvl w:val="0"/>
+          <w:numId w:val="6"/>
+        </w:numPr>
+        <w:spacing w:after="0"/>
+        <w:rPr>
+          <w:rFonts w:ascii="Calibri" w:eastAsia="Calibri" w:hAnsi="Calibri" w:cs="Calibri"/>
+          <w:b w:val="0"/>
+          <w:sz w:val="22"/>
+          <w:szCs w:val="22"/>
+          <w:lang w:val="es-AR"/>
+        </w:rPr>
+      </w:pPr>
+      <w:r>
+        <w:rPr>
+          <w:rFonts w:ascii="Calibri" w:eastAsia="Calibri" w:hAnsi="Calibri" w:cs="Calibri"/>
+          <w:b w:val="0"/>
+          <w:sz w:val="22"/>
+          <w:szCs w:val="22"/>
+          <w:lang w:val="es-AR"/>
+        </w:rPr>
+        <w:t>Dos c</w:t>
+      </w:r>
+      <w:r>
+        <w:rPr>
+          <w:rFonts w:ascii="Calibri" w:eastAsia="Calibri" w:hAnsi="Calibri" w:cs="Calibri"/>
+          <w:b w:val="0"/>
+          <w:sz w:val="22"/>
+          <w:szCs w:val="22"/>
+          <w:lang w:val="es-AR"/>
+        </w:rPr>
+        <w:t>ámaras: Estas cámaras fueron elegidas con el objetivo de poder detectar e identificar los carteles y víctimas. Principalmente necesitábamos tres cámaras, pero debido al presupuesto solo pudimos comprar dos, ante este problema las posicionamos de forma estratégica a los laterales del robot para no perder ángulo de visión y compensar la cámara faltante.</w:t>
+      </w:r>
+    </w:p>
+    <w:p>
+      <w:pPr>
+        <w:pStyle w:val="Heading2"/>
+        <w:numPr>
+          <w:ilvl w:val="0"/>
+          <w:numId w:val="6"/>
+        </w:numPr>
+        <w:spacing w:after="0"/>
+        <w:rPr>
+          <w:rFonts w:ascii="Calibri" w:eastAsia="Calibri" w:hAnsi="Calibri" w:cs="Calibri"/>
+          <w:b w:val="0"/>
+          <w:sz w:val="22"/>
+          <w:szCs w:val="22"/>
+          <w:lang w:val="es-AR"/>
+        </w:rPr>
+      </w:pPr>
+      <w:r>
+        <w:rPr>
+          <w:rFonts w:ascii="Calibri" w:eastAsia="Calibri" w:hAnsi="Calibri" w:cs="Calibri"/>
+          <w:b w:val="0"/>
+          <w:sz w:val="22"/>
+          <w:szCs w:val="22"/>
+          <w:lang w:val="es-AR"/>
+        </w:rPr>
+        <w:t>G</w:t>
+      </w:r>
+      <w:r>
+        <w:rPr>
+          <w:rFonts w:ascii="Calibri" w:eastAsia="Calibri" w:hAnsi="Calibri" w:cs="Calibri"/>
+          <w:b w:val="0"/>
+          <w:sz w:val="22"/>
+          <w:szCs w:val="22"/>
+          <w:lang w:val="es-AR"/>
+        </w:rPr>
+        <w:t>iróscopo: Utilizamos el mismo con el objetivo de tener un buen seguimiento de la orientación en la que el robot se está moviendo al momento de recorrer el laberinto, este se encuentra ubicado en el centro de forma que tengamos una medición precisa de la rotación del mismo.</w:t>
+      </w:r>
+    </w:p>
+    <w:p>
+      <w:pPr>
+        <w:pStyle w:val="Heading2"/>
+        <w:numPr>
+          <w:ilvl w:val="0"/>
+          <w:numId w:val="6"/>
+        </w:numPr>
+        <w:spacing w:after="0"/>
+        <w:rPr>
+          <w:rFonts w:ascii="Calibri" w:eastAsia="Calibri" w:hAnsi="Calibri" w:cs="Calibri"/>
+          <w:b w:val="0"/>
+          <w:sz w:val="22"/>
+          <w:szCs w:val="22"/>
+          <w:lang w:val="es-AR"/>
+        </w:rPr>
+      </w:pPr>
+      <w:r>
+        <w:rPr>
+          <w:rFonts w:ascii="Calibri" w:eastAsia="Calibri" w:hAnsi="Calibri" w:cs="Calibri"/>
+          <w:b w:val="0"/>
+          <w:sz w:val="22"/>
+          <w:szCs w:val="22"/>
+          <w:lang w:val="es-AR"/>
+        </w:rPr>
+        <w:t xml:space="preserve">GPS: este es se implementa para poder obtener con el mismo las coordenadas de donde se encuentra el robot y poder orientarnos ante reubicaciones del mismo. Se encuentra en el centro del robot para </w:t>
+      </w:r>
+      <w:r>
+        <w:rPr>
+          <w:rFonts w:ascii="Calibri" w:eastAsia="Calibri" w:hAnsi="Calibri" w:cs="Calibri"/>
+          <w:b w:val="0"/>
+          <w:sz w:val="22"/>
+          <w:szCs w:val="22"/>
+          <w:lang w:val="es-AR"/>
+        </w:rPr>
+        <w:t>minorizar el ruido.</w:t>
+      </w:r>
+    </w:p>
+    <w:p>
+      <w:pPr>
+        <w:pStyle w:val="Heading2"/>
+        <w:numPr>
+          <w:ilvl w:val="0"/>
+          <w:numId w:val="6"/>
+        </w:numPr>
+        <w:spacing w:after="0"/>
+        <w:rPr>
+          <w:rFonts w:ascii="Calibri" w:eastAsia="Calibri" w:hAnsi="Calibri" w:cs="Calibri"/>
+          <w:b w:val="0"/>
+          <w:sz w:val="22"/>
+          <w:szCs w:val="22"/>
+          <w:lang w:val="es-AR"/>
+        </w:rPr>
+      </w:pPr>
+      <w:r>
+        <w:rPr>
+          <w:rFonts w:ascii="Calibri" w:eastAsia="Calibri" w:hAnsi="Calibri" w:cs="Calibri"/>
+          <w:b w:val="0"/>
+          <w:sz w:val="22"/>
+          <w:szCs w:val="22"/>
+          <w:lang w:val="es-AR"/>
+        </w:rPr>
+        <w:t>S</w:t>
+      </w:r>
+      <w:r>
+        <w:rPr>
+          <w:rFonts w:ascii="Calibri" w:eastAsia="Calibri" w:hAnsi="Calibri" w:cs="Calibri"/>
+          <w:b w:val="0"/>
+          <w:sz w:val="22"/>
+          <w:szCs w:val="22"/>
+          <w:lang w:val="es-AR"/>
+        </w:rPr>
+        <w:t>ensor de color: el mismo es utilizado para detectar los distintos colores de las baldosas para poder saber si cambiamos de zona o si nos encontramos con algún obstáculo en frente del robot (por ejemplo: pantanos, posos, etc.). Lo ubicamos al frente en la parte inferior de forma tal que el mismo apunte al suelo de forma directa para poder tener una buena lectura del mismo</w:t>
+      </w:r>
+    </w:p>
+    <w:p>
+      <w:pPr>
+        <w:rPr>
+          <w:lang w:val="es-AR"/>
+        </w:rPr>
+      </w:pPr>
+    </w:p>
+    <w:p>
+      <w:pPr>
+        <w:pStyle w:val="Heading2"/>
+        <w:spacing w:after="0"/>
+        <w:ind w:left="644"/>
         <w:rPr>
           <w:sz w:val="26"/>
           <w:szCs w:val="26"/>
-        </w:rPr>
-      </w:pPr>
-      <w:bookmarkStart w:id="10" w:name="_6749wd2g7hxa" w:colFirst="0" w:colLast="0"/>
-      <w:bookmarkEnd w:id="10"/>
+          <w:lang w:val="en-GB"/>
+        </w:rPr>
+      </w:pPr>
       <w:r>
         <w:rPr>
           <w:sz w:val="26"/>
           <w:szCs w:val="26"/>
-        </w:rPr>
-        <w:t>Hardware</w:t>
-      </w:r>
-    </w:p>
-    <w:p>
-      <w:pPr>
-        <w:numPr>
-          <w:ilvl w:val="2"/>
-          <w:numId w:val="1"/>
-        </w:numPr>
-        <w:ind w:left="1260"/>
-      </w:pPr>
-      <w:r>
-        <w:t>Anything else which is relevant to your team but was not covered by the above sections.</w:t>
-      </w:r>
-    </w:p>
-    <w:p>
-      <w:pPr>
-        <w:pStyle w:val="Heading2"/>
-        <w:numPr>
-          <w:ilvl w:val="1"/>
-          <w:numId w:val="1"/>
-        </w:numPr>
-        <w:spacing w:after="0"/>
-        <w:ind w:left="720"/>
-        <w:rPr>
-          <w:sz w:val="26"/>
-          <w:szCs w:val="26"/>
-        </w:rPr>
-      </w:pPr>
-      <w:r>
-        <w:rPr>
-          <w:sz w:val="26"/>
-          <w:szCs w:val="26"/>
+          <w:lang w:val="en-GB"/>
         </w:rPr>
         <w:t>Program flow and sequential code execution:</w:t>
       </w:r>
@@ -1142,8 +2355,8 @@
           <w:szCs w:val="26"/>
         </w:rPr>
       </w:pPr>
-      <w:bookmarkStart w:id="11" w:name="_c19s9ing9yld" w:colFirst="0" w:colLast="0"/>
-      <w:bookmarkEnd w:id="11"/>
+      <w:bookmarkStart w:id="12" w:name="_c19s9ing9yld" w:colFirst="0" w:colLast="0"/>
+      <w:bookmarkEnd w:id="12"/>
       <w:r>
         <w:rPr>
           <w:sz w:val="26"/>
@@ -1178,8 +2391,8 @@
           <w:szCs w:val="26"/>
         </w:rPr>
       </w:pPr>
-      <w:bookmarkStart w:id="12" w:name="_8lawl34ax5fj" w:colFirst="0" w:colLast="0"/>
-      <w:bookmarkEnd w:id="12"/>
+      <w:bookmarkStart w:id="13" w:name="_8lawl34ax5fj" w:colFirst="0" w:colLast="0"/>
+      <w:bookmarkEnd w:id="13"/>
       <w:r>
         <w:rPr>
           <w:sz w:val="26"/>
@@ -1199,8 +2412,8 @@
           <w:lang w:val="es-AR"/>
         </w:rPr>
       </w:pPr>
-      <w:bookmarkStart w:id="13" w:name="_6jfs0zpdp1ll" w:colFirst="0" w:colLast="0"/>
-      <w:bookmarkEnd w:id="13"/>
+      <w:bookmarkStart w:id="14" w:name="_6jfs0zpdp1ll" w:colFirst="0" w:colLast="0"/>
+      <w:bookmarkEnd w:id="14"/>
       <w:r>
         <w:rPr>
           <w:lang w:val="es-AR"/>
@@ -1213,6 +2426,7 @@
         <w:pStyle w:val="Heading2"/>
       </w:pPr>
       <w:r>
+        <w:lastRenderedPageBreak/>
         <w:t>Appendix</w:t>
       </w:r>
     </w:p>
@@ -1220,8 +2434,6 @@
       <w:r>
         <w:t>N.B.: The appendix is NOT to continue writing the main text. It should be reserved for additional info if the reader is interested or curious to know more. Teams may link a link to external documentation as an alternative to the appendix.</w:t>
       </w:r>
-      <w:bookmarkStart w:id="14" w:name="_GoBack"/>
-      <w:bookmarkEnd w:id="14"/>
     </w:p>
     <w:p>
       <w:pPr>
@@ -1680,9 +2892,122 @@
     </w:lvl>
   </w:abstractNum>
   <w:abstractNum w:abstractNumId="4" w15:restartNumberingAfterBreak="0">
+    <w:nsid w:val="554570D4"/>
+    <w:multiLevelType w:val="hybridMultilevel"/>
+    <w:tmpl w:val="E87C81EE"/>
+    <w:lvl w:ilvl="0" w:tplc="F6F263BE">
+      <w:start w:val="3"/>
+      <w:numFmt w:val="bullet"/>
+      <w:lvlText w:val="•"/>
+      <w:lvlJc w:val="left"/>
+      <w:pPr>
+        <w:ind w:left="1156" w:hanging="360"/>
+      </w:pPr>
+      <w:rPr>
+        <w:rFonts w:ascii="Calibri" w:eastAsia="Calibri" w:hAnsi="Calibri" w:cs="Calibri" w:hint="default"/>
+      </w:rPr>
+    </w:lvl>
+    <w:lvl w:ilvl="1" w:tplc="2C0A0003" w:tentative="1">
+      <w:start w:val="1"/>
+      <w:numFmt w:val="bullet"/>
+      <w:lvlText w:val="o"/>
+      <w:lvlJc w:val="left"/>
+      <w:pPr>
+        <w:ind w:left="1876" w:hanging="360"/>
+      </w:pPr>
+      <w:rPr>
+        <w:rFonts w:ascii="Courier New" w:hAnsi="Courier New" w:cs="Courier New" w:hint="default"/>
+      </w:rPr>
+    </w:lvl>
+    <w:lvl w:ilvl="2" w:tplc="2C0A0005" w:tentative="1">
+      <w:start w:val="1"/>
+      <w:numFmt w:val="bullet"/>
+      <w:lvlText w:val=""/>
+      <w:lvlJc w:val="left"/>
+      <w:pPr>
+        <w:ind w:left="2596" w:hanging="360"/>
+      </w:pPr>
+      <w:rPr>
+        <w:rFonts w:ascii="Wingdings" w:hAnsi="Wingdings" w:hint="default"/>
+      </w:rPr>
+    </w:lvl>
+    <w:lvl w:ilvl="3" w:tplc="2C0A0001" w:tentative="1">
+      <w:start w:val="1"/>
+      <w:numFmt w:val="bullet"/>
+      <w:lvlText w:val=""/>
+      <w:lvlJc w:val="left"/>
+      <w:pPr>
+        <w:ind w:left="3316" w:hanging="360"/>
+      </w:pPr>
+      <w:rPr>
+        <w:rFonts w:ascii="Symbol" w:hAnsi="Symbol" w:hint="default"/>
+      </w:rPr>
+    </w:lvl>
+    <w:lvl w:ilvl="4" w:tplc="2C0A0003" w:tentative="1">
+      <w:start w:val="1"/>
+      <w:numFmt w:val="bullet"/>
+      <w:lvlText w:val="o"/>
+      <w:lvlJc w:val="left"/>
+      <w:pPr>
+        <w:ind w:left="4036" w:hanging="360"/>
+      </w:pPr>
+      <w:rPr>
+        <w:rFonts w:ascii="Courier New" w:hAnsi="Courier New" w:cs="Courier New" w:hint="default"/>
+      </w:rPr>
+    </w:lvl>
+    <w:lvl w:ilvl="5" w:tplc="2C0A0005" w:tentative="1">
+      <w:start w:val="1"/>
+      <w:numFmt w:val="bullet"/>
+      <w:lvlText w:val=""/>
+      <w:lvlJc w:val="left"/>
+      <w:pPr>
+        <w:ind w:left="4756" w:hanging="360"/>
+      </w:pPr>
+      <w:rPr>
+        <w:rFonts w:ascii="Wingdings" w:hAnsi="Wingdings" w:hint="default"/>
+      </w:rPr>
+    </w:lvl>
+    <w:lvl w:ilvl="6" w:tplc="2C0A0001" w:tentative="1">
+      <w:start w:val="1"/>
+      <w:numFmt w:val="bullet"/>
+      <w:lvlText w:val=""/>
+      <w:lvlJc w:val="left"/>
+      <w:pPr>
+        <w:ind w:left="5476" w:hanging="360"/>
+      </w:pPr>
+      <w:rPr>
+        <w:rFonts w:ascii="Symbol" w:hAnsi="Symbol" w:hint="default"/>
+      </w:rPr>
+    </w:lvl>
+    <w:lvl w:ilvl="7" w:tplc="2C0A0003" w:tentative="1">
+      <w:start w:val="1"/>
+      <w:numFmt w:val="bullet"/>
+      <w:lvlText w:val="o"/>
+      <w:lvlJc w:val="left"/>
+      <w:pPr>
+        <w:ind w:left="6196" w:hanging="360"/>
+      </w:pPr>
+      <w:rPr>
+        <w:rFonts w:ascii="Courier New" w:hAnsi="Courier New" w:cs="Courier New" w:hint="default"/>
+      </w:rPr>
+    </w:lvl>
+    <w:lvl w:ilvl="8" w:tplc="2C0A0005" w:tentative="1">
+      <w:start w:val="1"/>
+      <w:numFmt w:val="bullet"/>
+      <w:lvlText w:val=""/>
+      <w:lvlJc w:val="left"/>
+      <w:pPr>
+        <w:ind w:left="6916" w:hanging="360"/>
+      </w:pPr>
+      <w:rPr>
+        <w:rFonts w:ascii="Wingdings" w:hAnsi="Wingdings" w:hint="default"/>
+      </w:rPr>
+    </w:lvl>
+  </w:abstractNum>
+  <w:abstractNum w:abstractNumId="5" w15:restartNumberingAfterBreak="0">
     <w:nsid w:val="62A46A32"/>
     <w:multiLevelType w:val="multilevel"/>
-    <w:tmpl w:val="CC3A42C8"/>
+    <w:tmpl w:val="B600BB58"/>
     <w:lvl w:ilvl="0">
       <w:start w:val="1"/>
       <w:numFmt w:val="decimal"/>
@@ -1722,13 +3047,14 @@
     </w:lvl>
     <w:lvl w:ilvl="3">
       <w:start w:val="1"/>
-      <w:numFmt w:val="decimal"/>
-      <w:lvlText w:val="%4."/>
+      <w:numFmt w:val="bullet"/>
+      <w:lvlText w:val=""/>
       <w:lvlJc w:val="left"/>
       <w:pPr>
         <w:ind w:left="2880" w:hanging="360"/>
       </w:pPr>
       <w:rPr>
+        <w:rFonts w:ascii="Symbol" w:hAnsi="Symbol" w:hint="default"/>
         <w:u w:val="none"/>
       </w:rPr>
     </w:lvl>
@@ -1794,7 +3120,7 @@
     </w:lvl>
   </w:abstractNum>
   <w:num w:numId="1">
-    <w:abstractNumId w:val="4"/>
+    <w:abstractNumId w:val="5"/>
   </w:num>
   <w:num w:numId="2">
     <w:abstractNumId w:val="0"/>
@@ -1807,6 +3133,9 @@
   </w:num>
   <w:num w:numId="5">
     <w:abstractNumId w:val="2"/>
+  </w:num>
+  <w:num w:numId="6">
+    <w:abstractNumId w:val="4"/>
   </w:num>
 </w:numbering>
 </file>

</xml_diff>

<commit_message>
Agreagada traduccion y parcialmente completada
</commit_message>
<xml_diff>
--- a/Competencias/Robocup_2021/Equipo/TDP/tdp.docx
+++ b/Competencias/Robocup_2021/Equipo/TDP/tdp.docx
@@ -924,7 +924,7 @@
           <w:szCs w:val="22"/>
           <w:lang w:val="es-AR"/>
         </w:rPr>
-        <w:t>controlados por el panel de cámaras el cual analiza y detecta distintos tipos de objetos en basado en su color, forma y área.</w:t>
+        <w:t>controlados por el panel de cámaras el cual analiza y detecta distintos tipos de objetos basado en su color, forma y área.</w:t>
       </w:r>
       <w:r>
         <w:rPr>
@@ -1772,15 +1772,7 @@
         <w:rPr>
           <w:lang w:val="es-AR"/>
         </w:rPr>
-        <w:t>Para la detección de obstáculos y paredes curvas podemos utilizar el sistema de plantillas ya im</w:t>
-      </w:r>
-      <w:bookmarkStart w:id="10" w:name="_GoBack"/>
-      <w:bookmarkEnd w:id="10"/>
-      <w:r>
-        <w:rPr>
-          <w:lang w:val="es-AR"/>
-        </w:rPr>
-        <w:t>plementado. En cuanto a la detección de casillas de distintos tipos no tenemos resuelto un sistema para mapear la casilla entera, solo de a medias baldosas.</w:t>
+        <w:t>Para la detección de obstáculos y paredes curvas podemos utilizar el sistema de plantillas ya implementado. En cuanto a la detección de casillas de distintos tipos no tenemos resuelto un sistema para mapear la casilla entera, solo de a medias baldosas.</w:t>
       </w:r>
     </w:p>
     <w:p>
@@ -1797,8 +1789,9 @@
           <w:szCs w:val="26"/>
         </w:rPr>
       </w:pPr>
-      <w:bookmarkStart w:id="11" w:name="_6749wd2g7hxa" w:colFirst="0" w:colLast="0"/>
-      <w:bookmarkEnd w:id="11"/>
+      <w:bookmarkStart w:id="10" w:name="_6749wd2g7hxa" w:colFirst="0" w:colLast="0"/>
+      <w:bookmarkStart w:id="11" w:name="_Hlk72411491"/>
+      <w:bookmarkEnd w:id="10"/>
       <w:r>
         <w:rPr>
           <w:sz w:val="26"/>
@@ -1929,7 +1922,18 @@
           <w:szCs w:val="22"/>
           <w:lang w:val="es-AR"/>
         </w:rPr>
-        <w:t xml:space="preserve">: elegimos este sensor en cuenta de los sensores de distancia debido a que nosotros pensamos que este </w:t>
+        <w:t xml:space="preserve">: </w:t>
+      </w:r>
+      <w:bookmarkStart w:id="12" w:name="_GoBack"/>
+      <w:r>
+        <w:rPr>
+          <w:rFonts w:ascii="Calibri" w:eastAsia="Calibri" w:hAnsi="Calibri" w:cs="Calibri"/>
+          <w:b w:val="0"/>
+          <w:sz w:val="22"/>
+          <w:szCs w:val="22"/>
+          <w:lang w:val="es-AR"/>
+        </w:rPr>
+        <w:t xml:space="preserve">elegimos este sensor en cuenta de los sensores de distancia debido a que nosotros pensamos que este </w:t>
       </w:r>
       <w:r>
         <w:rPr>
@@ -2071,6 +2075,7 @@
         </w:rPr>
         <w:t xml:space="preserve"> ubicado arriba en el centro de forma que podamos aprovechar al máximo los 360° de medición del censor.</w:t>
       </w:r>
+      <w:bookmarkEnd w:id="12"/>
     </w:p>
     <w:p>
       <w:pPr>
@@ -2327,6 +2332,7 @@
         <w:t>. Esto nos permite hacer pruebas y secuencias predeterminadas muy fácilmente.</w:t>
       </w:r>
     </w:p>
+    <w:bookmarkEnd w:id="11"/>
     <w:p>
       <w:pPr>
         <w:rPr>
@@ -2355,8 +2361,8 @@
           <w:szCs w:val="26"/>
         </w:rPr>
       </w:pPr>
-      <w:bookmarkStart w:id="12" w:name="_c19s9ing9yld" w:colFirst="0" w:colLast="0"/>
-      <w:bookmarkEnd w:id="12"/>
+      <w:bookmarkStart w:id="13" w:name="_c19s9ing9yld" w:colFirst="0" w:colLast="0"/>
+      <w:bookmarkEnd w:id="13"/>
       <w:r>
         <w:rPr>
           <w:sz w:val="26"/>
@@ -2391,8 +2397,8 @@
           <w:szCs w:val="26"/>
         </w:rPr>
       </w:pPr>
-      <w:bookmarkStart w:id="13" w:name="_8lawl34ax5fj" w:colFirst="0" w:colLast="0"/>
-      <w:bookmarkEnd w:id="13"/>
+      <w:bookmarkStart w:id="14" w:name="_8lawl34ax5fj" w:colFirst="0" w:colLast="0"/>
+      <w:bookmarkEnd w:id="14"/>
       <w:r>
         <w:rPr>
           <w:sz w:val="26"/>
@@ -2412,8 +2418,8 @@
           <w:lang w:val="es-AR"/>
         </w:rPr>
       </w:pPr>
-      <w:bookmarkStart w:id="14" w:name="_6jfs0zpdp1ll" w:colFirst="0" w:colLast="0"/>
-      <w:bookmarkEnd w:id="14"/>
+      <w:bookmarkStart w:id="15" w:name="_6jfs0zpdp1ll" w:colFirst="0" w:colLast="0"/>
+      <w:bookmarkEnd w:id="15"/>
       <w:r>
         <w:rPr>
           <w:lang w:val="es-AR"/>
@@ -2445,8 +2451,8 @@
           <w:cols w:space="720"/>
         </w:sectPr>
       </w:pPr>
-      <w:bookmarkStart w:id="15" w:name="_8416t1ma9v94" w:colFirst="0" w:colLast="0"/>
-      <w:bookmarkEnd w:id="15"/>
+      <w:bookmarkStart w:id="16" w:name="_8416t1ma9v94" w:colFirst="0" w:colLast="0"/>
+      <w:bookmarkEnd w:id="16"/>
       <w:r>
         <w:t>Referenc</w:t>
       </w:r>

</xml_diff>

<commit_message>
terminada traduccion de conclusión
</commit_message>
<xml_diff>
--- a/Competencias/Robocup_2021/Equipo/TDP/tdp.docx
+++ b/Competencias/Robocup_2021/Equipo/TDP/tdp.docx
@@ -1922,18 +1922,7 @@
           <w:szCs w:val="22"/>
           <w:lang w:val="es-AR"/>
         </w:rPr>
-        <w:t xml:space="preserve">: </w:t>
-      </w:r>
-      <w:bookmarkStart w:id="12" w:name="_GoBack"/>
-      <w:r>
-        <w:rPr>
-          <w:rFonts w:ascii="Calibri" w:eastAsia="Calibri" w:hAnsi="Calibri" w:cs="Calibri"/>
-          <w:b w:val="0"/>
-          <w:sz w:val="22"/>
-          <w:szCs w:val="22"/>
-          <w:lang w:val="es-AR"/>
-        </w:rPr>
-        <w:t xml:space="preserve">elegimos este sensor en cuenta de los sensores de distancia debido a que nosotros pensamos que este </w:t>
+        <w:t xml:space="preserve">: elegimos este sensor en cuenta de los sensores de distancia debido a que nosotros pensamos que este </w:t>
       </w:r>
       <w:r>
         <w:rPr>
@@ -2075,7 +2064,6 @@
         </w:rPr>
         <w:t xml:space="preserve"> ubicado arriba en el centro de forma que podamos aprovechar al máximo los 360° de medición del censor.</w:t>
       </w:r>
-      <w:bookmarkEnd w:id="12"/>
     </w:p>
     <w:p>
       <w:pPr>
@@ -2361,8 +2349,8 @@
           <w:szCs w:val="26"/>
         </w:rPr>
       </w:pPr>
-      <w:bookmarkStart w:id="13" w:name="_c19s9ing9yld" w:colFirst="0" w:colLast="0"/>
-      <w:bookmarkEnd w:id="13"/>
+      <w:bookmarkStart w:id="12" w:name="_c19s9ing9yld" w:colFirst="0" w:colLast="0"/>
+      <w:bookmarkEnd w:id="12"/>
       <w:r>
         <w:rPr>
           <w:sz w:val="26"/>
@@ -2397,8 +2385,8 @@
           <w:szCs w:val="26"/>
         </w:rPr>
       </w:pPr>
-      <w:bookmarkStart w:id="14" w:name="_8lawl34ax5fj" w:colFirst="0" w:colLast="0"/>
-      <w:bookmarkEnd w:id="14"/>
+      <w:bookmarkStart w:id="13" w:name="_8lawl34ax5fj" w:colFirst="0" w:colLast="0"/>
+      <w:bookmarkEnd w:id="13"/>
       <w:r>
         <w:rPr>
           <w:sz w:val="26"/>
@@ -2418,21 +2406,53 @@
           <w:lang w:val="es-AR"/>
         </w:rPr>
       </w:pPr>
-      <w:bookmarkStart w:id="15" w:name="_6jfs0zpdp1ll" w:colFirst="0" w:colLast="0"/>
+      <w:bookmarkStart w:id="14" w:name="_6jfs0zpdp1ll" w:colFirst="0" w:colLast="0"/>
+      <w:bookmarkEnd w:id="14"/>
+      <w:r>
+        <w:rPr>
+          <w:lang w:val="es-AR"/>
+        </w:rPr>
+        <w:lastRenderedPageBreak/>
+        <w:t>Como conclusión</w:t>
+      </w:r>
+      <w:r>
+        <w:rPr>
+          <w:lang w:val="es-AR"/>
+        </w:rPr>
+        <w:t xml:space="preserve"> podemos decir que</w:t>
+      </w:r>
+      <w:r>
+        <w:rPr>
+          <w:lang w:val="es-AR"/>
+        </w:rPr>
+        <w:t xml:space="preserve"> mejoramos nuestro </w:t>
+      </w:r>
+      <w:r>
+        <w:rPr>
+          <w:lang w:val="es-AR"/>
+        </w:rPr>
+        <w:t>programa y trabajo en equipo t</w:t>
+      </w:r>
+      <w:r>
+        <w:rPr>
+          <w:lang w:val="es-AR"/>
+        </w:rPr>
+        <w:t>eniendo en cuenta la experiencia de la competencia pasada</w:t>
+      </w:r>
+      <w:r>
+        <w:rPr>
+          <w:lang w:val="es-AR"/>
+        </w:rPr>
+        <w:t xml:space="preserve"> y aunque todavía nos quede mucho por hacer, vamos por buen camino y tenemos una buena trayectoria hacia el futuro.</w:t>
+      </w:r>
+      <w:bookmarkStart w:id="15" w:name="_GoBack"/>
       <w:bookmarkEnd w:id="15"/>
-      <w:r>
-        <w:rPr>
-          <w:lang w:val="es-AR"/>
-        </w:rPr>
-        <w:t xml:space="preserve">Como conclusión, mejoramos nuestro sistema Teniendo en cuenta la experiencia de la competencia pasada, </w:t>
-      </w:r>
     </w:p>
     <w:p>
       <w:pPr>
         <w:pStyle w:val="Heading2"/>
       </w:pPr>
       <w:r>
-        <w:lastRenderedPageBreak/>
         <w:t>Appendix</w:t>
       </w:r>
     </w:p>

</xml_diff>